<commit_message>
Se modifico el .doc
</commit_message>
<xml_diff>
--- a/apuntesGitGithub.docx
+++ b/apuntesGitGithub.docx
@@ -26897,7 +26897,6 @@
           <w:szCs w:val="24"/>
           <w:lang w:eastAsia="es-AR"/>
         </w:rPr>
-        <w:lastRenderedPageBreak/>
         <w:t>Asignar una rama a cada programador</w:t>
       </w:r>
     </w:p>
@@ -27712,7 +27711,6 @@
         <w:rPr>
           <w:rFonts w:ascii="Century Gothic" w:hAnsi="Century Gothic"/>
         </w:rPr>
-        <w:lastRenderedPageBreak/>
         <w:t>Permite a las personas que no forman el equipo, trabajar y colaborar con una rama.</w:t>
       </w:r>
     </w:p>
@@ -27979,7 +27977,6 @@
           <w:rFonts w:ascii="Century Gothic" w:hAnsi="Century Gothic"/>
           <w:noProof/>
         </w:rPr>
-        <w:lastRenderedPageBreak/>
         <mc:AlternateContent>
           <mc:Choice Requires="wps">
             <w:drawing>
@@ -28114,6 +28111,7 @@
         <w:rPr>
           <w:rFonts w:ascii="Century Gothic" w:hAnsi="Century Gothic"/>
         </w:rPr>
+        <w:lastRenderedPageBreak/>
         <w:t>Bitbucket</w:t>
       </w:r>
       <w:proofErr w:type="spellEnd"/>
@@ -28198,7 +28196,6 @@
         <w:rPr>
           <w:rFonts w:ascii="Century Gothic" w:hAnsi="Century Gothic"/>
         </w:rPr>
-        <w:lastRenderedPageBreak/>
         <w:t xml:space="preserve">Solicitando un </w:t>
       </w:r>
       <w:proofErr w:type="spellStart"/>
@@ -28820,6 +28817,7 @@
         <w:rPr>
           <w:rFonts w:ascii="Century Gothic" w:hAnsi="Century Gothic"/>
         </w:rPr>
+        <w:lastRenderedPageBreak/>
         <w:t xml:space="preserve">Aceptando un </w:t>
       </w:r>
       <w:proofErr w:type="spellStart"/>
@@ -28922,7 +28920,6 @@
           <w:rStyle w:val="Textoennegrita"/>
           <w:rFonts w:ascii="Century Gothic" w:hAnsi="Century Gothic"/>
         </w:rPr>
-        <w:lastRenderedPageBreak/>
         <w:t>Acepta los cambios en GitHub</w:t>
       </w:r>
       <w:r>
@@ -29536,6 +29533,7 @@
           <w:rStyle w:val="Textoennegrita"/>
           <w:rFonts w:ascii="Century Gothic" w:hAnsi="Century Gothic"/>
         </w:rPr>
+        <w:lastRenderedPageBreak/>
         <w:t>Sube los cambios al repositorio remoto</w:t>
       </w:r>
       <w:r>
@@ -29753,7 +29751,6 @@
         <w:rPr>
           <w:rFonts w:ascii="Century Gothic" w:hAnsi="Century Gothic"/>
         </w:rPr>
-        <w:lastRenderedPageBreak/>
         <w:t xml:space="preserve">Es hora de administrar tus </w:t>
       </w:r>
       <w:proofErr w:type="spellStart"/>
@@ -30095,7 +30092,14 @@
         <w:rPr>
           <w:rFonts w:ascii="Century Gothic" w:hAnsi="Century Gothic"/>
         </w:rPr>
-        <w:t>, puedes trabajar en este con todos los permisos, pero es un repositorio completamente diferente que el original, teniendo solamente alguna historia en común (como crédito al creado o creadora original).</w:t>
+        <w:t xml:space="preserve">, puedes trabajar en este con todos los permisos, pero es un repositorio completamente diferente que el original, teniendo </w:t>
+      </w:r>
+      <w:r>
+        <w:rPr>
+          <w:rFonts w:ascii="Century Gothic" w:hAnsi="Century Gothic"/>
+        </w:rPr>
+        <w:lastRenderedPageBreak/>
+        <w:t>solamente alguna historia en común (como crédito al creado o creadora original).</w:t>
       </w:r>
     </w:p>
     <w:p>
@@ -30165,120 +30169,1991 @@
         <w:rPr>
           <w:rFonts w:ascii="Century Gothic" w:hAnsi="Century Gothic"/>
         </w:rPr>
+        <w:t xml:space="preserve">Cómo se hace un </w:t>
+      </w:r>
+      <w:proofErr w:type="spellStart"/>
+      <w:r>
+        <w:rPr>
+          <w:rFonts w:ascii="Century Gothic" w:hAnsi="Century Gothic"/>
+        </w:rPr>
+        <w:t>fork</w:t>
+      </w:r>
+      <w:proofErr w:type="spellEnd"/>
+      <w:r>
+        <w:rPr>
+          <w:rFonts w:ascii="Century Gothic" w:hAnsi="Century Gothic"/>
+        </w:rPr>
+        <w:t xml:space="preserve"> remoto desde consola en GitHub</w:t>
+      </w:r>
+    </w:p>
+    <w:p>
+      <w:pPr>
+        <w:pStyle w:val="NormalWeb"/>
+        <w:rPr>
+          <w:rFonts w:ascii="Century Gothic" w:hAnsi="Century Gothic"/>
+        </w:rPr>
+      </w:pPr>
+      <w:r>
+        <w:rPr>
+          <w:rFonts w:ascii="Century Gothic" w:hAnsi="Century Gothic"/>
+        </w:rPr>
+        <w:t xml:space="preserve">Al hacer un </w:t>
+      </w:r>
+      <w:proofErr w:type="spellStart"/>
+      <w:r>
+        <w:rPr>
+          <w:rFonts w:ascii="Century Gothic" w:hAnsi="Century Gothic"/>
+        </w:rPr>
+        <w:t>fork</w:t>
+      </w:r>
+      <w:proofErr w:type="spellEnd"/>
+      <w:r>
+        <w:rPr>
+          <w:rFonts w:ascii="Century Gothic" w:hAnsi="Century Gothic"/>
+        </w:rPr>
+        <w:t xml:space="preserve">, GitHub sabe que se hizo el </w:t>
+      </w:r>
+      <w:proofErr w:type="spellStart"/>
+      <w:r>
+        <w:rPr>
+          <w:rFonts w:ascii="Century Gothic" w:hAnsi="Century Gothic"/>
+        </w:rPr>
+        <w:t>fork</w:t>
+      </w:r>
+      <w:proofErr w:type="spellEnd"/>
+      <w:r>
+        <w:rPr>
+          <w:rFonts w:ascii="Century Gothic" w:hAnsi="Century Gothic"/>
+        </w:rPr>
+        <w:t xml:space="preserve"> del proyecto, por lo que se le permite al colaborador hacer </w:t>
+      </w:r>
+      <w:proofErr w:type="spellStart"/>
+      <w:r>
+        <w:rPr>
+          <w:rFonts w:ascii="Century Gothic" w:hAnsi="Century Gothic"/>
+        </w:rPr>
+        <w:t>pull</w:t>
+      </w:r>
+      <w:proofErr w:type="spellEnd"/>
+      <w:r>
+        <w:rPr>
+          <w:rFonts w:ascii="Century Gothic" w:hAnsi="Century Gothic"/>
+        </w:rPr>
+        <w:t xml:space="preserve"> </w:t>
+      </w:r>
+      <w:proofErr w:type="spellStart"/>
+      <w:r>
+        <w:rPr>
+          <w:rFonts w:ascii="Century Gothic" w:hAnsi="Century Gothic"/>
+        </w:rPr>
+        <w:t>request</w:t>
+      </w:r>
+      <w:proofErr w:type="spellEnd"/>
+      <w:r>
+        <w:rPr>
+          <w:rFonts w:ascii="Century Gothic" w:hAnsi="Century Gothic"/>
+        </w:rPr>
+        <w:t xml:space="preserve"> desde su repositorio propio.</w:t>
+      </w:r>
+    </w:p>
+    <w:p>
+      <w:pPr>
+        <w:pStyle w:val="NormalWeb"/>
+        <w:rPr>
+          <w:rFonts w:ascii="Century Gothic" w:hAnsi="Century Gothic"/>
+        </w:rPr>
+      </w:pPr>
+      <w:r>
+        <w:rPr>
+          <w:rFonts w:ascii="Century Gothic" w:hAnsi="Century Gothic"/>
+        </w:rPr>
+        <w:t xml:space="preserve">Cuando trabajas en un proyecto que existe en diferentes repositorios remotos (normalmente a causa de un </w:t>
+      </w:r>
+      <w:proofErr w:type="spellStart"/>
+      <w:r>
+        <w:rPr>
+          <w:rFonts w:ascii="Century Gothic" w:hAnsi="Century Gothic"/>
+        </w:rPr>
+        <w:t>fork</w:t>
+      </w:r>
+      <w:proofErr w:type="spellEnd"/>
+      <w:r>
+        <w:rPr>
+          <w:rFonts w:ascii="Century Gothic" w:hAnsi="Century Gothic"/>
+        </w:rPr>
+        <w:t>), es muy probable que desees poder trabajar con ambos repositorios. Para esto, puedes generar un remoto adicional desde consola.</w:t>
+      </w:r>
+    </w:p>
+    <w:p>
+      <w:pPr>
+        <w:pStyle w:val="HTMLconformatoprevio"/>
+        <w:rPr>
+          <w:rStyle w:val="CdigoHTML"/>
+          <w:rFonts w:ascii="Century Gothic" w:hAnsi="Century Gothic"/>
+        </w:rPr>
+      </w:pPr>
+      <w:proofErr w:type="spellStart"/>
+      <w:r>
+        <w:rPr>
+          <w:rStyle w:val="CdigoHTML"/>
+          <w:rFonts w:ascii="Century Gothic" w:hAnsi="Century Gothic"/>
+        </w:rPr>
+        <w:t>git</w:t>
+      </w:r>
+      <w:proofErr w:type="spellEnd"/>
+      <w:r>
+        <w:rPr>
+          <w:rStyle w:val="CdigoHTML"/>
+          <w:rFonts w:ascii="Century Gothic" w:hAnsi="Century Gothic"/>
+        </w:rPr>
+        <w:t xml:space="preserve"> remote </w:t>
+      </w:r>
+      <w:proofErr w:type="spellStart"/>
+      <w:r>
+        <w:rPr>
+          <w:rStyle w:val="hljs-builtin"/>
+          <w:rFonts w:ascii="Century Gothic" w:hAnsi="Century Gothic"/>
+        </w:rPr>
+        <w:t>add</w:t>
+      </w:r>
+      <w:proofErr w:type="spellEnd"/>
+      <w:r>
+        <w:rPr>
+          <w:rStyle w:val="CdigoHTML"/>
+          <w:rFonts w:ascii="Century Gothic" w:hAnsi="Century Gothic"/>
+        </w:rPr>
+        <w:t xml:space="preserve"> </w:t>
+      </w:r>
+      <w:r>
+        <w:rPr>
+          <w:rStyle w:val="hljs-symbol"/>
+          <w:rFonts w:ascii="Century Gothic" w:hAnsi="Century Gothic"/>
+        </w:rPr>
+        <w:t>&lt;</w:t>
+      </w:r>
+      <w:proofErr w:type="spellStart"/>
+      <w:r>
+        <w:rPr>
+          <w:rStyle w:val="hljs-symbol"/>
+          <w:rFonts w:ascii="Century Gothic" w:hAnsi="Century Gothic"/>
+        </w:rPr>
+        <w:t>nombre_del_remoto</w:t>
+      </w:r>
+      <w:proofErr w:type="spellEnd"/>
+      <w:r>
+        <w:rPr>
+          <w:rStyle w:val="hljs-symbol"/>
+          <w:rFonts w:ascii="Century Gothic" w:hAnsi="Century Gothic"/>
+        </w:rPr>
+        <w:t>&gt;</w:t>
+      </w:r>
+      <w:r>
+        <w:rPr>
+          <w:rStyle w:val="CdigoHTML"/>
+          <w:rFonts w:ascii="Century Gothic" w:hAnsi="Century Gothic"/>
+        </w:rPr>
+        <w:t xml:space="preserve"> </w:t>
+      </w:r>
+      <w:r>
+        <w:rPr>
+          <w:rStyle w:val="hljs-symbol"/>
+          <w:rFonts w:ascii="Century Gothic" w:hAnsi="Century Gothic"/>
+        </w:rPr>
+        <w:t>&lt;</w:t>
+      </w:r>
+      <w:proofErr w:type="spellStart"/>
+      <w:r>
+        <w:rPr>
+          <w:rStyle w:val="hljs-symbol"/>
+          <w:rFonts w:ascii="Century Gothic" w:hAnsi="Century Gothic"/>
+        </w:rPr>
+        <w:t>url_del_remoto</w:t>
+      </w:r>
+      <w:proofErr w:type="spellEnd"/>
+      <w:r>
+        <w:rPr>
+          <w:rStyle w:val="hljs-symbol"/>
+          <w:rFonts w:ascii="Century Gothic" w:hAnsi="Century Gothic"/>
+        </w:rPr>
+        <w:t>&gt;</w:t>
+      </w:r>
+      <w:r>
+        <w:rPr>
+          <w:rStyle w:val="CdigoHTML"/>
+          <w:rFonts w:ascii="Century Gothic" w:hAnsi="Century Gothic"/>
+        </w:rPr>
+        <w:t xml:space="preserve"> </w:t>
+      </w:r>
+    </w:p>
+    <w:p>
+      <w:pPr>
+        <w:pStyle w:val="HTMLconformatoprevio"/>
+        <w:rPr>
+          <w:rStyle w:val="CdigoHTML"/>
+          <w:rFonts w:ascii="Century Gothic" w:hAnsi="Century Gothic"/>
+        </w:rPr>
+      </w:pPr>
+      <w:proofErr w:type="spellStart"/>
+      <w:r>
+        <w:rPr>
+          <w:rStyle w:val="CdigoHTML"/>
+          <w:rFonts w:ascii="Century Gothic" w:hAnsi="Century Gothic"/>
+        </w:rPr>
+        <w:t>git</w:t>
+      </w:r>
+      <w:proofErr w:type="spellEnd"/>
+      <w:r>
+        <w:rPr>
+          <w:rStyle w:val="CdigoHTML"/>
+          <w:rFonts w:ascii="Century Gothic" w:hAnsi="Century Gothic"/>
+        </w:rPr>
+        <w:t xml:space="preserve"> remote </w:t>
+      </w:r>
+      <w:proofErr w:type="spellStart"/>
+      <w:r>
+        <w:rPr>
+          <w:rStyle w:val="CdigoHTML"/>
+          <w:rFonts w:ascii="Century Gothic" w:hAnsi="Century Gothic"/>
+        </w:rPr>
+        <w:t>upstream</w:t>
+      </w:r>
+      <w:proofErr w:type="spellEnd"/>
+      <w:r>
+        <w:rPr>
+          <w:rStyle w:val="CdigoHTML"/>
+          <w:rFonts w:ascii="Century Gothic" w:hAnsi="Century Gothic"/>
+        </w:rPr>
+        <w:t xml:space="preserve"> http</w:t>
+      </w:r>
+      <w:r>
+        <w:rPr>
+          <w:rStyle w:val="hljs-variable"/>
+          <w:rFonts w:ascii="Century Gothic" w:hAnsi="Century Gothic"/>
+        </w:rPr>
+        <w:t>s:</w:t>
+      </w:r>
+      <w:r>
+        <w:rPr>
+          <w:rStyle w:val="CdigoHTML"/>
+          <w:rFonts w:ascii="Century Gothic" w:hAnsi="Century Gothic"/>
+        </w:rPr>
+        <w:t>//github.</w:t>
+      </w:r>
+      <w:r>
+        <w:rPr>
+          <w:rStyle w:val="hljs-keyword"/>
+          <w:rFonts w:ascii="Century Gothic" w:hAnsi="Century Gothic"/>
+        </w:rPr>
+        <w:t>com</w:t>
+      </w:r>
+      <w:r>
+        <w:rPr>
+          <w:rStyle w:val="CdigoHTML"/>
+          <w:rFonts w:ascii="Century Gothic" w:hAnsi="Century Gothic"/>
+        </w:rPr>
+        <w:t>/freddier/hyperblog</w:t>
+      </w:r>
+    </w:p>
+    <w:p>
+      <w:pPr>
+        <w:pStyle w:val="NormalWeb"/>
+        <w:rPr>
+          <w:rFonts w:ascii="Century Gothic" w:hAnsi="Century Gothic"/>
+        </w:rPr>
+      </w:pPr>
+      <w:r>
+        <w:rPr>
+          <w:rFonts w:ascii="Century Gothic" w:hAnsi="Century Gothic"/>
+        </w:rPr>
+        <w:t xml:space="preserve">Al crear un remoto adicional, podremos hacer </w:t>
+      </w:r>
+      <w:proofErr w:type="spellStart"/>
+      <w:r>
+        <w:rPr>
+          <w:rFonts w:ascii="Century Gothic" w:hAnsi="Century Gothic"/>
+        </w:rPr>
+        <w:t>pull</w:t>
+      </w:r>
+      <w:proofErr w:type="spellEnd"/>
+      <w:r>
+        <w:rPr>
+          <w:rFonts w:ascii="Century Gothic" w:hAnsi="Century Gothic"/>
+        </w:rPr>
+        <w:t xml:space="preserve"> desde el nuevo origen. En caso de tener permisos, podremos hacer </w:t>
+      </w:r>
+      <w:proofErr w:type="spellStart"/>
+      <w:r>
+        <w:rPr>
+          <w:rFonts w:ascii="Century Gothic" w:hAnsi="Century Gothic"/>
+        </w:rPr>
+        <w:t>fetch</w:t>
+      </w:r>
+      <w:proofErr w:type="spellEnd"/>
+      <w:r>
+        <w:rPr>
+          <w:rFonts w:ascii="Century Gothic" w:hAnsi="Century Gothic"/>
+        </w:rPr>
+        <w:t xml:space="preserve"> y </w:t>
+      </w:r>
+      <w:proofErr w:type="spellStart"/>
+      <w:r>
+        <w:rPr>
+          <w:rFonts w:ascii="Century Gothic" w:hAnsi="Century Gothic"/>
+        </w:rPr>
+        <w:t>push</w:t>
+      </w:r>
+      <w:proofErr w:type="spellEnd"/>
+      <w:r>
+        <w:rPr>
+          <w:rFonts w:ascii="Century Gothic" w:hAnsi="Century Gothic"/>
+        </w:rPr>
+        <w:t>.</w:t>
+      </w:r>
+    </w:p>
+    <w:p>
+      <w:pPr>
+        <w:pStyle w:val="HTMLconformatoprevio"/>
+        <w:rPr>
+          <w:rStyle w:val="CdigoHTML"/>
+          <w:rFonts w:ascii="Century Gothic" w:hAnsi="Century Gothic"/>
+        </w:rPr>
+      </w:pPr>
+      <w:proofErr w:type="spellStart"/>
+      <w:r>
+        <w:rPr>
+          <w:rStyle w:val="CdigoHTML"/>
+          <w:rFonts w:ascii="Century Gothic" w:hAnsi="Century Gothic"/>
+        </w:rPr>
+        <w:t>git</w:t>
+      </w:r>
+      <w:proofErr w:type="spellEnd"/>
+      <w:r>
+        <w:rPr>
+          <w:rStyle w:val="CdigoHTML"/>
+          <w:rFonts w:ascii="Century Gothic" w:hAnsi="Century Gothic"/>
+        </w:rPr>
+        <w:t xml:space="preserve"> </w:t>
+      </w:r>
+      <w:proofErr w:type="spellStart"/>
+      <w:r>
+        <w:rPr>
+          <w:rStyle w:val="CdigoHTML"/>
+          <w:rFonts w:ascii="Century Gothic" w:hAnsi="Century Gothic"/>
+        </w:rPr>
+        <w:t>pull</w:t>
+      </w:r>
+      <w:proofErr w:type="spellEnd"/>
+      <w:r>
+        <w:rPr>
+          <w:rStyle w:val="CdigoHTML"/>
+          <w:rFonts w:ascii="Century Gothic" w:hAnsi="Century Gothic"/>
+        </w:rPr>
+        <w:t xml:space="preserve"> </w:t>
+      </w:r>
+      <w:r>
+        <w:rPr>
+          <w:rStyle w:val="hljs-tag"/>
+          <w:rFonts w:ascii="Century Gothic" w:hAnsi="Century Gothic"/>
+        </w:rPr>
+        <w:t>&lt;</w:t>
+      </w:r>
+      <w:r>
+        <w:rPr>
+          <w:rStyle w:val="hljs-name"/>
+          <w:rFonts w:ascii="Century Gothic" w:hAnsi="Century Gothic"/>
+        </w:rPr>
+        <w:t>remoto</w:t>
+      </w:r>
+      <w:r>
+        <w:rPr>
+          <w:rStyle w:val="hljs-tag"/>
+          <w:rFonts w:ascii="Century Gothic" w:hAnsi="Century Gothic"/>
+        </w:rPr>
+        <w:t>&gt;</w:t>
+      </w:r>
+      <w:r>
+        <w:rPr>
+          <w:rStyle w:val="CdigoHTML"/>
+          <w:rFonts w:ascii="Century Gothic" w:hAnsi="Century Gothic"/>
+        </w:rPr>
+        <w:t xml:space="preserve"> </w:t>
+      </w:r>
+      <w:r>
+        <w:rPr>
+          <w:rStyle w:val="hljs-tag"/>
+          <w:rFonts w:ascii="Century Gothic" w:hAnsi="Century Gothic"/>
+        </w:rPr>
+        <w:t>&lt;</w:t>
+      </w:r>
+      <w:r>
+        <w:rPr>
+          <w:rStyle w:val="hljs-name"/>
+          <w:rFonts w:ascii="Century Gothic" w:hAnsi="Century Gothic"/>
+        </w:rPr>
+        <w:t>rama</w:t>
+      </w:r>
+      <w:r>
+        <w:rPr>
+          <w:rStyle w:val="hljs-tag"/>
+          <w:rFonts w:ascii="Century Gothic" w:hAnsi="Century Gothic"/>
+        </w:rPr>
+        <w:t>&gt;</w:t>
+      </w:r>
+    </w:p>
+    <w:p>
+      <w:pPr>
+        <w:pStyle w:val="HTMLconformatoprevio"/>
+        <w:rPr>
+          <w:rStyle w:val="CdigoHTML"/>
+          <w:rFonts w:ascii="Century Gothic" w:hAnsi="Century Gothic"/>
+        </w:rPr>
+      </w:pPr>
+      <w:proofErr w:type="spellStart"/>
+      <w:r>
+        <w:rPr>
+          <w:rStyle w:val="CdigoHTML"/>
+          <w:rFonts w:ascii="Century Gothic" w:hAnsi="Century Gothic"/>
+        </w:rPr>
+        <w:t>git</w:t>
+      </w:r>
+      <w:proofErr w:type="spellEnd"/>
+      <w:r>
+        <w:rPr>
+          <w:rStyle w:val="CdigoHTML"/>
+          <w:rFonts w:ascii="Century Gothic" w:hAnsi="Century Gothic"/>
+        </w:rPr>
+        <w:t xml:space="preserve"> </w:t>
+      </w:r>
+      <w:proofErr w:type="spellStart"/>
+      <w:r>
+        <w:rPr>
+          <w:rStyle w:val="CdigoHTML"/>
+          <w:rFonts w:ascii="Century Gothic" w:hAnsi="Century Gothic"/>
+        </w:rPr>
+        <w:t>pull</w:t>
+      </w:r>
+      <w:proofErr w:type="spellEnd"/>
+      <w:r>
+        <w:rPr>
+          <w:rStyle w:val="CdigoHTML"/>
+          <w:rFonts w:ascii="Century Gothic" w:hAnsi="Century Gothic"/>
+        </w:rPr>
+        <w:t xml:space="preserve"> </w:t>
+      </w:r>
+      <w:proofErr w:type="spellStart"/>
+      <w:r>
+        <w:rPr>
+          <w:rStyle w:val="CdigoHTML"/>
+          <w:rFonts w:ascii="Century Gothic" w:hAnsi="Century Gothic"/>
+        </w:rPr>
+        <w:t>upstream</w:t>
+      </w:r>
+      <w:proofErr w:type="spellEnd"/>
+      <w:r>
+        <w:rPr>
+          <w:rStyle w:val="CdigoHTML"/>
+          <w:rFonts w:ascii="Century Gothic" w:hAnsi="Century Gothic"/>
+        </w:rPr>
+        <w:t xml:space="preserve"> master</w:t>
+      </w:r>
+    </w:p>
+    <w:p>
+      <w:pPr>
+        <w:pStyle w:val="NormalWeb"/>
+        <w:rPr>
+          <w:rFonts w:ascii="Century Gothic" w:hAnsi="Century Gothic"/>
+        </w:rPr>
+      </w:pPr>
+      <w:r>
+        <w:rPr>
+          <w:rFonts w:ascii="Century Gothic" w:hAnsi="Century Gothic"/>
+        </w:rPr>
+        <w:t xml:space="preserve">Este </w:t>
+      </w:r>
+      <w:proofErr w:type="spellStart"/>
+      <w:r>
+        <w:rPr>
+          <w:rFonts w:ascii="Century Gothic" w:hAnsi="Century Gothic"/>
+        </w:rPr>
+        <w:t>pull</w:t>
+      </w:r>
+      <w:proofErr w:type="spellEnd"/>
+      <w:r>
+        <w:rPr>
+          <w:rFonts w:ascii="Century Gothic" w:hAnsi="Century Gothic"/>
+        </w:rPr>
+        <w:t xml:space="preserve"> nos traerá los cambios del remoto, por lo que se estará al día en el proyecto. El flujo de trabajo cambia, en adelante se estará trabajando haciendo </w:t>
+      </w:r>
+      <w:proofErr w:type="spellStart"/>
+      <w:r>
+        <w:rPr>
+          <w:rStyle w:val="nfasis"/>
+          <w:rFonts w:ascii="Century Gothic" w:hAnsi="Century Gothic"/>
+        </w:rPr>
+        <w:t>pull</w:t>
+      </w:r>
+      <w:proofErr w:type="spellEnd"/>
+      <w:r>
+        <w:rPr>
+          <w:rFonts w:ascii="Century Gothic" w:hAnsi="Century Gothic"/>
+        </w:rPr>
+        <w:t xml:space="preserve"> desde el </w:t>
+      </w:r>
+      <w:proofErr w:type="spellStart"/>
+      <w:r>
+        <w:rPr>
+          <w:rStyle w:val="nfasis"/>
+          <w:rFonts w:ascii="Century Gothic" w:hAnsi="Century Gothic"/>
+        </w:rPr>
+        <w:t>upstream</w:t>
+      </w:r>
+      <w:proofErr w:type="spellEnd"/>
+      <w:r>
+        <w:rPr>
+          <w:rFonts w:ascii="Century Gothic" w:hAnsi="Century Gothic"/>
+        </w:rPr>
+        <w:t xml:space="preserve"> y </w:t>
+      </w:r>
+      <w:proofErr w:type="spellStart"/>
+      <w:r>
+        <w:rPr>
+          <w:rFonts w:ascii="Century Gothic" w:hAnsi="Century Gothic"/>
+        </w:rPr>
+        <w:t>push</w:t>
+      </w:r>
+      <w:proofErr w:type="spellEnd"/>
+      <w:r>
+        <w:rPr>
+          <w:rFonts w:ascii="Century Gothic" w:hAnsi="Century Gothic"/>
+        </w:rPr>
+        <w:t xml:space="preserve"> al </w:t>
+      </w:r>
+      <w:proofErr w:type="spellStart"/>
+      <w:r>
+        <w:rPr>
+          <w:rStyle w:val="nfasis"/>
+          <w:rFonts w:ascii="Century Gothic" w:hAnsi="Century Gothic"/>
+        </w:rPr>
+        <w:t>origin</w:t>
+      </w:r>
+      <w:proofErr w:type="spellEnd"/>
+      <w:r>
+        <w:rPr>
+          <w:rFonts w:ascii="Century Gothic" w:hAnsi="Century Gothic"/>
+        </w:rPr>
+        <w:t xml:space="preserve"> para pasar a hacer </w:t>
+      </w:r>
+      <w:proofErr w:type="spellStart"/>
+      <w:r>
+        <w:rPr>
+          <w:rFonts w:ascii="Century Gothic" w:hAnsi="Century Gothic"/>
+        </w:rPr>
+        <w:t>pull</w:t>
+      </w:r>
+      <w:proofErr w:type="spellEnd"/>
+      <w:r>
+        <w:rPr>
+          <w:rFonts w:ascii="Century Gothic" w:hAnsi="Century Gothic"/>
+        </w:rPr>
+        <w:t xml:space="preserve"> </w:t>
+      </w:r>
+      <w:proofErr w:type="spellStart"/>
+      <w:r>
+        <w:rPr>
+          <w:rFonts w:ascii="Century Gothic" w:hAnsi="Century Gothic"/>
+        </w:rPr>
+        <w:t>request</w:t>
+      </w:r>
+      <w:proofErr w:type="spellEnd"/>
+      <w:r>
+        <w:rPr>
+          <w:rFonts w:ascii="Century Gothic" w:hAnsi="Century Gothic"/>
+        </w:rPr>
+        <w:t>.</w:t>
+      </w:r>
+    </w:p>
+    <w:p>
+      <w:pPr>
+        <w:pStyle w:val="HTMLconformatoprevio"/>
+        <w:rPr>
+          <w:rStyle w:val="CdigoHTML"/>
+          <w:rFonts w:ascii="Century Gothic" w:hAnsi="Century Gothic"/>
+        </w:rPr>
+      </w:pPr>
+      <w:proofErr w:type="spellStart"/>
+      <w:r>
+        <w:rPr>
+          <w:rStyle w:val="CdigoHTML"/>
+          <w:rFonts w:ascii="Century Gothic" w:hAnsi="Century Gothic"/>
+        </w:rPr>
+        <w:t>git</w:t>
+      </w:r>
+      <w:proofErr w:type="spellEnd"/>
+      <w:r>
+        <w:rPr>
+          <w:rStyle w:val="CdigoHTML"/>
+          <w:rFonts w:ascii="Century Gothic" w:hAnsi="Century Gothic"/>
+        </w:rPr>
+        <w:t xml:space="preserve"> </w:t>
+      </w:r>
+      <w:proofErr w:type="spellStart"/>
+      <w:r>
+        <w:rPr>
+          <w:rStyle w:val="CdigoHTML"/>
+          <w:rFonts w:ascii="Century Gothic" w:hAnsi="Century Gothic"/>
+        </w:rPr>
+        <w:t>pull</w:t>
+      </w:r>
+      <w:proofErr w:type="spellEnd"/>
+      <w:r>
+        <w:rPr>
+          <w:rStyle w:val="CdigoHTML"/>
+          <w:rFonts w:ascii="Century Gothic" w:hAnsi="Century Gothic"/>
+        </w:rPr>
+        <w:t xml:space="preserve"> </w:t>
+      </w:r>
+      <w:proofErr w:type="spellStart"/>
+      <w:r>
+        <w:rPr>
+          <w:rStyle w:val="CdigoHTML"/>
+          <w:rFonts w:ascii="Century Gothic" w:hAnsi="Century Gothic"/>
+        </w:rPr>
+        <w:t>upstream</w:t>
+      </w:r>
+      <w:proofErr w:type="spellEnd"/>
+      <w:r>
+        <w:rPr>
+          <w:rStyle w:val="CdigoHTML"/>
+          <w:rFonts w:ascii="Century Gothic" w:hAnsi="Century Gothic"/>
+        </w:rPr>
+        <w:t xml:space="preserve"> </w:t>
+      </w:r>
+      <w:r>
+        <w:rPr>
+          <w:rStyle w:val="hljs-keyword"/>
+          <w:rFonts w:ascii="Century Gothic" w:hAnsi="Century Gothic"/>
+        </w:rPr>
+        <w:t>master</w:t>
+      </w:r>
+    </w:p>
+    <w:p>
+      <w:pPr>
+        <w:pStyle w:val="HTMLconformatoprevio"/>
+        <w:rPr>
+          <w:rFonts w:ascii="Century Gothic" w:hAnsi="Century Gothic"/>
+        </w:rPr>
+      </w:pPr>
+      <w:proofErr w:type="spellStart"/>
+      <w:r>
+        <w:rPr>
+          <w:rStyle w:val="hljs-title"/>
+          <w:rFonts w:ascii="Century Gothic" w:hAnsi="Century Gothic"/>
+        </w:rPr>
+        <w:t>git</w:t>
+      </w:r>
+      <w:proofErr w:type="spellEnd"/>
+      <w:r>
+        <w:rPr>
+          <w:rStyle w:val="CdigoHTML"/>
+          <w:rFonts w:ascii="Century Gothic" w:hAnsi="Century Gothic"/>
+        </w:rPr>
+        <w:t xml:space="preserve"> </w:t>
+      </w:r>
+      <w:proofErr w:type="spellStart"/>
+      <w:r>
+        <w:rPr>
+          <w:rStyle w:val="CdigoHTML"/>
+          <w:rFonts w:ascii="Century Gothic" w:hAnsi="Century Gothic"/>
+        </w:rPr>
+        <w:t>push</w:t>
+      </w:r>
+      <w:proofErr w:type="spellEnd"/>
+      <w:r>
+        <w:rPr>
+          <w:rStyle w:val="CdigoHTML"/>
+          <w:rFonts w:ascii="Century Gothic" w:hAnsi="Century Gothic"/>
+        </w:rPr>
+        <w:t xml:space="preserve"> </w:t>
+      </w:r>
+      <w:proofErr w:type="spellStart"/>
+      <w:r>
+        <w:rPr>
+          <w:rStyle w:val="CdigoHTML"/>
+          <w:rFonts w:ascii="Century Gothic" w:hAnsi="Century Gothic"/>
+        </w:rPr>
+        <w:t>origin</w:t>
+      </w:r>
+      <w:proofErr w:type="spellEnd"/>
+      <w:r>
+        <w:rPr>
+          <w:rStyle w:val="CdigoHTML"/>
+          <w:rFonts w:ascii="Century Gothic" w:hAnsi="Century Gothic"/>
+        </w:rPr>
+        <w:t xml:space="preserve"> </w:t>
+      </w:r>
+      <w:r>
+        <w:rPr>
+          <w:rStyle w:val="hljs-keyword"/>
+          <w:rFonts w:ascii="Century Gothic" w:hAnsi="Century Gothic"/>
+        </w:rPr>
+        <w:t>master</w:t>
+      </w:r>
+    </w:p>
+    <w:p/>
+    <w:p/>
+    <w:p>
+      <w:pPr>
+        <w:pStyle w:val="Ttulo1"/>
+      </w:pPr>
+      <w:r>
+        <w:t xml:space="preserve">Haciendo </w:t>
+      </w:r>
+      <w:proofErr w:type="spellStart"/>
+      <w:r>
+        <w:t>deployment</w:t>
+      </w:r>
+      <w:proofErr w:type="spellEnd"/>
+      <w:r>
+        <w:t xml:space="preserve"> a un servidor</w:t>
+      </w:r>
+    </w:p>
+    <w:p>
+      <w:pPr>
+        <w:pStyle w:val="NormalWeb"/>
+      </w:pPr>
+      <w:proofErr w:type="spellStart"/>
+      <w:r>
+        <w:rPr>
+          <w:rStyle w:val="Textoennegrita"/>
+          <w:rFonts w:eastAsiaTheme="majorEastAsia"/>
+        </w:rPr>
+        <w:t>Deploy</w:t>
+      </w:r>
+      <w:proofErr w:type="spellEnd"/>
+      <w:r>
+        <w:t xml:space="preserve"> es el proceso que permite enviar al servidor uno o varios archivos. Este servidor puede ser de prueba, desarrollo o producción.</w:t>
+      </w:r>
+    </w:p>
+    <w:p>
+      <w:pPr>
+        <w:pStyle w:val="NormalWeb"/>
+      </w:pPr>
+      <w:r>
+        <w:t xml:space="preserve">En el siguiente ejemplo veremos cómo se realiza el </w:t>
+      </w:r>
+      <w:proofErr w:type="spellStart"/>
+      <w:r>
+        <w:t>deployment</w:t>
+      </w:r>
+      <w:proofErr w:type="spellEnd"/>
+      <w:r>
+        <w:t xml:space="preserve"> de un documento en un servidor web básico.</w:t>
+      </w:r>
+    </w:p>
+    <w:p>
+      <w:pPr>
+        <w:pStyle w:val="Ttulo2"/>
+      </w:pPr>
+      <w:r>
         <w:lastRenderedPageBreak/>
-        <w:t xml:space="preserve">Cómo se hace un </w:t>
-      </w:r>
-      <w:proofErr w:type="spellStart"/>
-      <w:r>
-        <w:rPr>
-          <w:rFonts w:ascii="Century Gothic" w:hAnsi="Century Gothic"/>
+        <w:t xml:space="preserve">Pasos para hacer </w:t>
+      </w:r>
+      <w:proofErr w:type="spellStart"/>
+      <w:r>
+        <w:t>deployment</w:t>
+      </w:r>
+      <w:proofErr w:type="spellEnd"/>
+      <w:r>
+        <w:t xml:space="preserve"> en un servidor web:</w:t>
+      </w:r>
+    </w:p>
+    <w:p>
+      <w:pPr>
+        <w:numPr>
+          <w:ilvl w:val="0"/>
+          <w:numId w:val="60"/>
+        </w:numPr>
+        <w:spacing w:before="100" w:beforeAutospacing="1" w:after="100" w:afterAutospacing="1" w:line="240" w:lineRule="auto"/>
+      </w:pPr>
+      <w:r>
+        <w:t>Entrar a la capeta de los archivos del servidor.</w:t>
+      </w:r>
+    </w:p>
+    <w:p>
+      <w:pPr>
+        <w:numPr>
+          <w:ilvl w:val="0"/>
+          <w:numId w:val="60"/>
+        </w:numPr>
+        <w:spacing w:before="100" w:beforeAutospacing="1" w:after="100" w:afterAutospacing="1" w:line="240" w:lineRule="auto"/>
+      </w:pPr>
+      <w:r>
+        <w:t xml:space="preserve">Copiar link en </w:t>
+      </w:r>
+      <w:r>
+        <w:rPr>
+          <w:rStyle w:val="nfasis"/>
+        </w:rPr>
+        <w:t>clone</w:t>
+      </w:r>
+      <w:r>
+        <w:t>, elegir entre HTTPS o SSH del repositorio a contribuir.</w:t>
+      </w:r>
+      <w:r>
+        <w:br/>
+        <w:t>-En la carpeta deseada se clona el repositorio:</w:t>
+      </w:r>
+    </w:p>
+    <w:p>
+      <w:pPr>
+        <w:pStyle w:val="HTMLconformatoprevio"/>
+        <w:rPr>
+          <w:rStyle w:val="CdigoHTML"/>
+        </w:rPr>
+      </w:pPr>
+      <w:proofErr w:type="spellStart"/>
+      <w:r>
+        <w:rPr>
+          <w:rStyle w:val="CdigoHTML"/>
+        </w:rPr>
+        <w:t>git</w:t>
+      </w:r>
+      <w:proofErr w:type="spellEnd"/>
+      <w:r>
+        <w:rPr>
+          <w:rStyle w:val="CdigoHTML"/>
+        </w:rPr>
+        <w:t xml:space="preserve"> </w:t>
+      </w:r>
+      <w:r>
+        <w:rPr>
+          <w:rStyle w:val="hljs-keyword"/>
+        </w:rPr>
+        <w:t>clone</w:t>
+      </w:r>
+      <w:r>
+        <w:rPr>
+          <w:rStyle w:val="CdigoHTML"/>
+        </w:rPr>
+        <w:t xml:space="preserve"> </w:t>
+      </w:r>
+      <w:proofErr w:type="spellStart"/>
+      <w:r>
+        <w:rPr>
+          <w:rStyle w:val="hljs-title"/>
+        </w:rPr>
+        <w:t>url</w:t>
+      </w:r>
+      <w:proofErr w:type="spellEnd"/>
+    </w:p>
+    <w:p>
+      <w:pPr>
+        <w:pStyle w:val="HTMLconformatoprevio"/>
+        <w:rPr>
+          <w:rStyle w:val="CdigoHTML"/>
+        </w:rPr>
+      </w:pPr>
+      <w:proofErr w:type="spellStart"/>
+      <w:r>
+        <w:rPr>
+          <w:rStyle w:val="CdigoHTML"/>
+        </w:rPr>
+        <w:t>Deploy</w:t>
+      </w:r>
+      <w:proofErr w:type="spellEnd"/>
+      <w:r>
+        <w:rPr>
+          <w:rStyle w:val="CdigoHTML"/>
+        </w:rPr>
+        <w:t>:</w:t>
+      </w:r>
+    </w:p>
+    <w:p>
+      <w:pPr>
+        <w:numPr>
+          <w:ilvl w:val="0"/>
+          <w:numId w:val="61"/>
+        </w:numPr>
+        <w:spacing w:before="100" w:beforeAutospacing="1" w:after="100" w:afterAutospacing="1" w:line="240" w:lineRule="auto"/>
+      </w:pPr>
+      <w:r>
+        <w:t xml:space="preserve">Realizar cambios y </w:t>
+      </w:r>
+      <w:proofErr w:type="spellStart"/>
+      <w:r>
+        <w:rPr>
+          <w:rStyle w:val="nfasis"/>
+        </w:rPr>
+        <w:t>commit</w:t>
+      </w:r>
+      <w:proofErr w:type="spellEnd"/>
+      <w:r>
+        <w:t xml:space="preserve"> en GitHub.</w:t>
+      </w:r>
+    </w:p>
+    <w:p>
+      <w:pPr>
+        <w:numPr>
+          <w:ilvl w:val="0"/>
+          <w:numId w:val="61"/>
+        </w:numPr>
+        <w:spacing w:before="100" w:beforeAutospacing="1" w:after="100" w:afterAutospacing="1" w:line="240" w:lineRule="auto"/>
+      </w:pPr>
+      <w:r>
+        <w:t xml:space="preserve">Traer al Repositorio local las </w:t>
+      </w:r>
+      <w:proofErr w:type="spellStart"/>
+      <w:r>
+        <w:t>actualizacion</w:t>
+      </w:r>
+      <w:proofErr w:type="spellEnd"/>
+      <w:r>
+        <w:t xml:space="preserve"> para el servidor en la capeta de los archivos del servidor.</w:t>
+      </w:r>
+    </w:p>
+    <w:p>
+      <w:pPr>
+        <w:pStyle w:val="HTMLconformatoprevio"/>
+        <w:rPr>
+          <w:rStyle w:val="CdigoHTML"/>
+        </w:rPr>
+      </w:pPr>
+      <w:proofErr w:type="spellStart"/>
+      <w:r>
+        <w:rPr>
+          <w:rStyle w:val="hljs-attribute"/>
+        </w:rPr>
+        <w:t>git</w:t>
+      </w:r>
+      <w:proofErr w:type="spellEnd"/>
+      <w:r>
+        <w:rPr>
+          <w:rStyle w:val="CdigoHTML"/>
+        </w:rPr>
+        <w:t xml:space="preserve"> </w:t>
+      </w:r>
+      <w:proofErr w:type="spellStart"/>
+      <w:r>
+        <w:rPr>
+          <w:rStyle w:val="CdigoHTML"/>
+        </w:rPr>
+        <w:t>pull</w:t>
+      </w:r>
+      <w:proofErr w:type="spellEnd"/>
+      <w:r>
+        <w:rPr>
+          <w:rStyle w:val="CdigoHTML"/>
+        </w:rPr>
+        <w:t xml:space="preserve"> </w:t>
+      </w:r>
+      <w:proofErr w:type="spellStart"/>
+      <w:r>
+        <w:rPr>
+          <w:rStyle w:val="CdigoHTML"/>
+        </w:rPr>
+        <w:t>ramaRemota</w:t>
+      </w:r>
+      <w:proofErr w:type="spellEnd"/>
+      <w:r>
+        <w:rPr>
+          <w:rStyle w:val="CdigoHTML"/>
+        </w:rPr>
+        <w:t xml:space="preserve"> </w:t>
+      </w:r>
+      <w:proofErr w:type="spellStart"/>
+      <w:r>
+        <w:rPr>
+          <w:rStyle w:val="CdigoHTML"/>
+        </w:rPr>
+        <w:t>main</w:t>
+      </w:r>
+      <w:proofErr w:type="spellEnd"/>
+    </w:p>
+    <w:p>
+      <w:pPr>
+        <w:pStyle w:val="NormalWeb"/>
+      </w:pPr>
+      <w:r>
+        <w:t xml:space="preserve">Nota: Siempre se debe proteger el </w:t>
+      </w:r>
+      <w:proofErr w:type="gramStart"/>
+      <w:r>
+        <w:t>archivo .</w:t>
+      </w:r>
+      <w:proofErr w:type="spellStart"/>
+      <w:r>
+        <w:t>git</w:t>
+      </w:r>
+      <w:proofErr w:type="spellEnd"/>
+      <w:proofErr w:type="gramEnd"/>
+      <w:r>
+        <w:t xml:space="preserve">. Dependiendo del software para el servidor web, existen diferentes maneras. La conexión entre GitHub y el servidor se puede realizar mediante: Travis (pago) o </w:t>
+      </w:r>
+      <w:proofErr w:type="spellStart"/>
+      <w:r>
+        <w:t>Jenkis</w:t>
+      </w:r>
+      <w:proofErr w:type="spellEnd"/>
+      <w:r>
+        <w:t xml:space="preserve"> (Open </w:t>
+      </w:r>
+      <w:proofErr w:type="spellStart"/>
+      <w:r>
+        <w:t>source</w:t>
+      </w:r>
+      <w:proofErr w:type="spellEnd"/>
+      <w:r>
+        <w:t>).</w:t>
+      </w:r>
+    </w:p>
+    <w:p/>
+    <w:p>
+      <w:pPr>
+        <w:pStyle w:val="Ttulo1"/>
+      </w:pPr>
+      <w:r>
+        <w:t xml:space="preserve">Hazme un </w:t>
+      </w:r>
+      <w:proofErr w:type="spellStart"/>
+      <w:r>
+        <w:t>pull</w:t>
+      </w:r>
+      <w:proofErr w:type="spellEnd"/>
+      <w:r>
+        <w:t xml:space="preserve"> </w:t>
+      </w:r>
+      <w:proofErr w:type="spellStart"/>
+      <w:r>
+        <w:t>request</w:t>
+      </w:r>
+      <w:proofErr w:type="spellEnd"/>
+    </w:p>
+    <w:p>
+      <w:pPr>
+        <w:pStyle w:val="NormalWeb"/>
+      </w:pPr>
+      <w:r>
+        <w:rPr>
+          <w:rStyle w:val="Textoennegrita"/>
+          <w:rFonts w:eastAsiaTheme="majorEastAsia"/>
+        </w:rPr>
+        <w:t xml:space="preserve">Aviso importante del </w:t>
+      </w:r>
+      <w:proofErr w:type="spellStart"/>
+      <w:r>
+        <w:rPr>
+          <w:rStyle w:val="Textoennegrita"/>
+          <w:rFonts w:eastAsiaTheme="majorEastAsia"/>
+        </w:rPr>
+        <w:t>Team</w:t>
+      </w:r>
+      <w:proofErr w:type="spellEnd"/>
+      <w:r>
+        <w:rPr>
+          <w:rStyle w:val="Textoennegrita"/>
+          <w:rFonts w:eastAsiaTheme="majorEastAsia"/>
+        </w:rPr>
+        <w:t xml:space="preserve"> </w:t>
+      </w:r>
+      <w:proofErr w:type="spellStart"/>
+      <w:r>
+        <w:rPr>
+          <w:rStyle w:val="Textoennegrita"/>
+          <w:rFonts w:eastAsiaTheme="majorEastAsia"/>
+        </w:rPr>
+        <w:t>Platzi</w:t>
+      </w:r>
+      <w:proofErr w:type="spellEnd"/>
+    </w:p>
+    <w:p>
+      <w:pPr>
+        <w:pStyle w:val="NormalWeb"/>
+      </w:pPr>
+      <w:r>
+        <w:rPr>
+          <w:rStyle w:val="nfasis"/>
+        </w:rPr>
+        <w:t xml:space="preserve">¡Muchas gracias por tu participación en este reto! Hasta agosto de 2020 hemos procesado 1.269 </w:t>
+      </w:r>
+      <w:hyperlink r:id="rId40" w:tgtFrame="_blank" w:history="1">
+        <w:proofErr w:type="spellStart"/>
+        <w:r>
+          <w:rPr>
+            <w:rStyle w:val="Hipervnculo"/>
+            <w:i/>
+            <w:iCs/>
+          </w:rPr>
+          <w:t>pull</w:t>
+        </w:r>
+        <w:proofErr w:type="spellEnd"/>
+        <w:r>
+          <w:rPr>
+            <w:rStyle w:val="Hipervnculo"/>
+            <w:i/>
+            <w:iCs/>
+          </w:rPr>
+          <w:t xml:space="preserve"> </w:t>
+        </w:r>
+        <w:proofErr w:type="spellStart"/>
+        <w:r>
+          <w:rPr>
+            <w:rStyle w:val="Hipervnculo"/>
+            <w:i/>
+            <w:iCs/>
+          </w:rPr>
+          <w:t>requests</w:t>
+        </w:r>
+        <w:proofErr w:type="spellEnd"/>
+      </w:hyperlink>
+      <w:r>
+        <w:rPr>
+          <w:rStyle w:val="nfasis"/>
+        </w:rPr>
+        <w:t xml:space="preserve"> en el repositorio del curso. Ahora hemos decidido cerrar este experimento, por lo que no seguiremos aprobando nuevos </w:t>
+      </w:r>
+      <w:proofErr w:type="spellStart"/>
+      <w:r>
+        <w:rPr>
+          <w:rStyle w:val="nfasis"/>
+        </w:rPr>
+        <w:t>PRs</w:t>
+      </w:r>
+      <w:proofErr w:type="spellEnd"/>
+      <w:r>
+        <w:rPr>
+          <w:rStyle w:val="nfasis"/>
+        </w:rPr>
+        <w:t xml:space="preserve">. ¡Pero no te desanimes! </w:t>
+      </w:r>
+      <w:proofErr w:type="spellStart"/>
+      <w:r>
+        <w:rPr>
+          <w:rStyle w:val="nfasis"/>
+        </w:rPr>
+        <w:t>Aún</w:t>
+      </w:r>
+      <w:proofErr w:type="spellEnd"/>
+      <w:r>
+        <w:rPr>
+          <w:rStyle w:val="nfasis"/>
+        </w:rPr>
+        <w:t xml:space="preserve"> así te animamos a completar y enviar tu solución a este desafío para poner en práctica todo lo que has aprendido.</w:t>
+      </w:r>
+    </w:p>
+    <w:p>
+      <w:r>
+        <w:pict w14:anchorId="3F4A6A20">
+          <v:rect id="_x0000_i1025" style="width:0;height:1.5pt" o:hralign="center" o:hrstd="t" o:hr="t" fillcolor="#a0a0a0" stroked="f"/>
+        </w:pict>
+      </w:r>
+    </w:p>
+    <w:p>
+      <w:pPr>
+        <w:pStyle w:val="NormalWeb"/>
+      </w:pPr>
+      <w:r>
+        <w:t xml:space="preserve">Queremos que uses las habilidades ya aprendidas para aplicarlas en esta clase. Haz un </w:t>
+      </w:r>
+      <w:proofErr w:type="spellStart"/>
+      <w:r>
+        <w:rPr>
+          <w:rStyle w:val="nfasis"/>
         </w:rPr>
         <w:t>fork</w:t>
       </w:r>
       <w:proofErr w:type="spellEnd"/>
       <w:r>
-        <w:rPr>
-          <w:rFonts w:ascii="Century Gothic" w:hAnsi="Century Gothic"/>
-        </w:rPr>
-        <w:t xml:space="preserve"> remoto desde consola en GitHub</w:t>
+        <w:t xml:space="preserve"> </w:t>
+      </w:r>
+      <w:proofErr w:type="spellStart"/>
+      <w:r>
+        <w:t>de el</w:t>
+      </w:r>
+      <w:proofErr w:type="spellEnd"/>
+      <w:r>
+        <w:t xml:space="preserve"> repositorio de GitHub y realiza las tareas que te indicaremos en esta clase. </w:t>
+      </w:r>
+      <w:r>
+        <w:rPr>
+          <w:rStyle w:val="Textoennegrita"/>
+          <w:rFonts w:eastAsiaTheme="majorEastAsia"/>
+        </w:rPr>
+        <w:t>Ojo</w:t>
+      </w:r>
+      <w:r>
+        <w:t>, debes seguir las reglas e instrucciones que se dieron en el video.</w:t>
       </w:r>
     </w:p>
     <w:p>
       <w:pPr>
         <w:pStyle w:val="NormalWeb"/>
-        <w:rPr>
-          <w:rFonts w:ascii="Century Gothic" w:hAnsi="Century Gothic"/>
-        </w:rPr>
-      </w:pPr>
-      <w:r>
-        <w:rPr>
-          <w:rFonts w:ascii="Century Gothic" w:hAnsi="Century Gothic"/>
-        </w:rPr>
-        <w:t xml:space="preserve">Al hacer un </w:t>
-      </w:r>
-      <w:proofErr w:type="spellStart"/>
-      <w:r>
-        <w:rPr>
-          <w:rFonts w:ascii="Century Gothic" w:hAnsi="Century Gothic"/>
-        </w:rPr>
-        <w:t>fork</w:t>
-      </w:r>
-      <w:proofErr w:type="spellEnd"/>
-      <w:r>
-        <w:rPr>
-          <w:rFonts w:ascii="Century Gothic" w:hAnsi="Century Gothic"/>
-        </w:rPr>
-        <w:t xml:space="preserve">, GitHub sabe que se hizo el </w:t>
-      </w:r>
-      <w:proofErr w:type="spellStart"/>
-      <w:r>
-        <w:rPr>
-          <w:rFonts w:ascii="Century Gothic" w:hAnsi="Century Gothic"/>
-        </w:rPr>
-        <w:t>fork</w:t>
-      </w:r>
-      <w:proofErr w:type="spellEnd"/>
-      <w:r>
-        <w:rPr>
-          <w:rFonts w:ascii="Century Gothic" w:hAnsi="Century Gothic"/>
-        </w:rPr>
-        <w:t xml:space="preserve"> del proyecto, por lo que se le permite al colaborador hacer </w:t>
-      </w:r>
-      <w:proofErr w:type="spellStart"/>
-      <w:r>
-        <w:rPr>
-          <w:rFonts w:ascii="Century Gothic" w:hAnsi="Century Gothic"/>
+      </w:pPr>
+      <w:r>
+        <w:t>Regla a seguir:</w:t>
+      </w:r>
+    </w:p>
+    <w:p>
+      <w:pPr>
+        <w:numPr>
+          <w:ilvl w:val="0"/>
+          <w:numId w:val="62"/>
+        </w:numPr>
+        <w:spacing w:before="100" w:beforeAutospacing="1" w:after="100" w:afterAutospacing="1" w:line="240" w:lineRule="auto"/>
+      </w:pPr>
+      <w:r>
+        <w:t>Dentro del ID “post” luego de “</w:t>
+      </w:r>
+      <w:proofErr w:type="spellStart"/>
+      <w:r>
+        <w:t>suscribete</w:t>
+      </w:r>
+      <w:proofErr w:type="spellEnd"/>
+      <w:r>
+        <w:t xml:space="preserve"> y dale </w:t>
+      </w:r>
+      <w:proofErr w:type="spellStart"/>
+      <w:r>
+        <w:t>like</w:t>
+      </w:r>
+      <w:proofErr w:type="spellEnd"/>
+      <w:r>
+        <w:t xml:space="preserve">” agrega otra línea o párrafo con tu nombre o tu nombre de usuario en </w:t>
+      </w:r>
+      <w:proofErr w:type="spellStart"/>
+      <w:r>
+        <w:t>Platzi</w:t>
+      </w:r>
+      <w:proofErr w:type="spellEnd"/>
+      <w:r>
+        <w:t>.</w:t>
+      </w:r>
+    </w:p>
+    <w:p/>
+    <w:p>
+      <w:pPr>
+        <w:pStyle w:val="Ttulo1"/>
+      </w:pPr>
+      <w:r>
+        <w:t xml:space="preserve">Ignorar archivos en el repositorio </w:t>
+      </w:r>
+      <w:proofErr w:type="gramStart"/>
+      <w:r>
+        <w:t>con .</w:t>
+      </w:r>
+      <w:proofErr w:type="spellStart"/>
+      <w:r>
+        <w:t>gitignore</w:t>
+      </w:r>
+      <w:proofErr w:type="spellEnd"/>
+      <w:proofErr w:type="gramEnd"/>
+    </w:p>
+    <w:p>
+      <w:pPr>
+        <w:pStyle w:val="NormalWeb"/>
+      </w:pPr>
+      <w:r>
+        <w:lastRenderedPageBreak/>
+        <w:t xml:space="preserve">No todos los archivos que agregas a un proyecto deberían ir a un repositorio. Por ejemplo, cuando tienes un archivo donde están tus contraseñas que comúnmente tienen la </w:t>
+      </w:r>
+      <w:proofErr w:type="gramStart"/>
+      <w:r>
+        <w:t xml:space="preserve">extensión </w:t>
+      </w:r>
+      <w:r>
+        <w:rPr>
+          <w:rStyle w:val="CdigoHTML"/>
+          <w:rFonts w:eastAsiaTheme="majorEastAsia"/>
+        </w:rPr>
+        <w:t>.</w:t>
+      </w:r>
+      <w:proofErr w:type="spellStart"/>
+      <w:r>
+        <w:rPr>
+          <w:rStyle w:val="CdigoHTML"/>
+          <w:rFonts w:eastAsiaTheme="majorEastAsia"/>
+        </w:rPr>
+        <w:t>env</w:t>
+      </w:r>
+      <w:proofErr w:type="spellEnd"/>
+      <w:proofErr w:type="gramEnd"/>
+      <w:r>
+        <w:t xml:space="preserve"> o cuando te estás conectando a una base de datos; </w:t>
+      </w:r>
+      <w:r>
+        <w:rPr>
+          <w:rStyle w:val="Textoennegrita"/>
+        </w:rPr>
+        <w:t>son archivos que nadie debe ver</w:t>
+      </w:r>
+      <w:r>
+        <w:t>.</w:t>
+      </w:r>
+    </w:p>
+    <w:p>
+      <w:pPr>
+        <w:pStyle w:val="NormalWeb"/>
+      </w:pPr>
+      <w:r>
+        <w:t xml:space="preserve">Por diversas razones, no todos los archivos que agregas a un proyecto deberían guardarse en un repositorio. Esto es porque hay archivos que no todo el mundo debería de ver, y hay archivos que al estar en el repositorio ralentizan el proceso de desarrollo (por ejemplo: los </w:t>
+      </w:r>
+      <w:proofErr w:type="spellStart"/>
+      <w:r>
+        <w:t>binary</w:t>
+      </w:r>
+      <w:proofErr w:type="spellEnd"/>
+      <w:r>
+        <w:t xml:space="preserve"> </w:t>
+      </w:r>
+      <w:proofErr w:type="spellStart"/>
+      <w:r>
+        <w:t>large</w:t>
+      </w:r>
+      <w:proofErr w:type="spellEnd"/>
+      <w:r>
+        <w:t xml:space="preserve"> </w:t>
+      </w:r>
+      <w:proofErr w:type="spellStart"/>
+      <w:r>
+        <w:t>objects</w:t>
+      </w:r>
+      <w:proofErr w:type="spellEnd"/>
+      <w:r>
+        <w:t>, blob, que tardan en descargarse).</w:t>
+      </w:r>
+    </w:p>
+    <w:p>
+      <w:pPr>
+        <w:pStyle w:val="NormalWeb"/>
+      </w:pPr>
+      <w:r>
+        <w:t xml:space="preserve">Para que no se suban estos archivos no deseados se puede crear un archivo con el </w:t>
+      </w:r>
+      <w:proofErr w:type="gramStart"/>
+      <w:r>
+        <w:t>nombre .</w:t>
+      </w:r>
+      <w:proofErr w:type="spellStart"/>
+      <w:r>
+        <w:t>gitignore</w:t>
+      </w:r>
+      <w:proofErr w:type="spellEnd"/>
+      <w:proofErr w:type="gramEnd"/>
+      <w:r>
+        <w:t xml:space="preserve"> en la raíz del repositorio con las reglas para los archivos que no se deberían subir: Aquí puedes ver la </w:t>
+      </w:r>
+      <w:hyperlink r:id="rId41" w:tgtFrame="_blank" w:history="1">
+        <w:r>
+          <w:rPr>
+            <w:rStyle w:val="Hipervnculo"/>
+          </w:rPr>
+          <w:t>sintaxis de los .</w:t>
+        </w:r>
+        <w:proofErr w:type="spellStart"/>
+        <w:r>
+          <w:rPr>
+            <w:rStyle w:val="Hipervnculo"/>
+          </w:rPr>
+          <w:t>gitignore</w:t>
+        </w:r>
+        <w:proofErr w:type="spellEnd"/>
+      </w:hyperlink>
+      <w:r>
+        <w:t>.</w:t>
+      </w:r>
+    </w:p>
+    <w:p>
+      <w:pPr>
+        <w:pStyle w:val="NormalWeb"/>
+      </w:pPr>
+      <w:r>
+        <w:t>Las razones principales para tomar la decisión de no agregar un archivo a un repositorio son:</w:t>
+      </w:r>
+    </w:p>
+    <w:p>
+      <w:pPr>
+        <w:numPr>
+          <w:ilvl w:val="0"/>
+          <w:numId w:val="63"/>
+        </w:numPr>
+        <w:spacing w:before="100" w:beforeAutospacing="1" w:after="100" w:afterAutospacing="1" w:line="240" w:lineRule="auto"/>
+      </w:pPr>
+      <w:r>
+        <w:t xml:space="preserve">Es un archivo con contraseñas (normalmente con la </w:t>
+      </w:r>
+      <w:proofErr w:type="gramStart"/>
+      <w:r>
+        <w:t>extensión .</w:t>
+      </w:r>
+      <w:proofErr w:type="spellStart"/>
+      <w:r>
+        <w:t>env</w:t>
+      </w:r>
+      <w:proofErr w:type="spellEnd"/>
+      <w:proofErr w:type="gramEnd"/>
+      <w:r>
+        <w:t>)</w:t>
+      </w:r>
+    </w:p>
+    <w:p>
+      <w:pPr>
+        <w:numPr>
+          <w:ilvl w:val="0"/>
+          <w:numId w:val="63"/>
+        </w:numPr>
+        <w:spacing w:before="100" w:beforeAutospacing="1" w:after="100" w:afterAutospacing="1" w:line="240" w:lineRule="auto"/>
+      </w:pPr>
+      <w:r>
+        <w:t>Es un blob (</w:t>
+      </w:r>
+      <w:proofErr w:type="spellStart"/>
+      <w:r>
+        <w:t>binary</w:t>
+      </w:r>
+      <w:proofErr w:type="spellEnd"/>
+      <w:r>
+        <w:t xml:space="preserve"> </w:t>
+      </w:r>
+      <w:proofErr w:type="spellStart"/>
+      <w:r>
+        <w:t>large</w:t>
+      </w:r>
+      <w:proofErr w:type="spellEnd"/>
+      <w:r>
+        <w:t xml:space="preserve"> </w:t>
+      </w:r>
+      <w:proofErr w:type="spellStart"/>
+      <w:r>
+        <w:t>object</w:t>
+      </w:r>
+      <w:proofErr w:type="spellEnd"/>
+      <w:r>
+        <w:t xml:space="preserve">, objeto binario grande), mismos que son difíciles de gestionar en </w:t>
+      </w:r>
+      <w:proofErr w:type="spellStart"/>
+      <w:r>
+        <w:t>git</w:t>
+      </w:r>
+      <w:proofErr w:type="spellEnd"/>
+      <w:r>
+        <w:t>.</w:t>
+      </w:r>
+    </w:p>
+    <w:p>
+      <w:pPr>
+        <w:numPr>
+          <w:ilvl w:val="0"/>
+          <w:numId w:val="63"/>
+        </w:numPr>
+        <w:spacing w:before="100" w:beforeAutospacing="1" w:after="100" w:afterAutospacing="1" w:line="240" w:lineRule="auto"/>
+      </w:pPr>
+      <w:r>
+        <w:t xml:space="preserve">Son archivos que se generan corriendo comandos, por </w:t>
+      </w:r>
+      <w:proofErr w:type="gramStart"/>
+      <w:r>
+        <w:t>ejemplo</w:t>
+      </w:r>
+      <w:proofErr w:type="gramEnd"/>
+      <w:r>
+        <w:t xml:space="preserve"> la carpeta </w:t>
+      </w:r>
+      <w:proofErr w:type="spellStart"/>
+      <w:r>
+        <w:t>node_modules</w:t>
+      </w:r>
+      <w:proofErr w:type="spellEnd"/>
+      <w:r>
+        <w:t xml:space="preserve">, que genera </w:t>
+      </w:r>
+      <w:proofErr w:type="spellStart"/>
+      <w:r>
+        <w:rPr>
+          <w:rStyle w:val="Textoennegrita"/>
+        </w:rPr>
+        <w:t>npm</w:t>
+      </w:r>
+      <w:proofErr w:type="spellEnd"/>
+      <w:r>
+        <w:t xml:space="preserve"> al correr el comando </w:t>
+      </w:r>
+      <w:proofErr w:type="spellStart"/>
+      <w:r>
+        <w:t>npm</w:t>
+      </w:r>
+      <w:proofErr w:type="spellEnd"/>
+      <w:r>
+        <w:t xml:space="preserve"> </w:t>
+      </w:r>
+      <w:proofErr w:type="spellStart"/>
+      <w:r>
+        <w:t>install</w:t>
+      </w:r>
+      <w:proofErr w:type="spellEnd"/>
+    </w:p>
+    <w:p/>
+    <w:p/>
+    <w:p>
+      <w:pPr>
+        <w:pStyle w:val="Ttulo1"/>
+      </w:pPr>
+      <w:r>
+        <w:t>Readme.md es una excelente práctica</w:t>
+      </w:r>
+    </w:p>
+    <w:p>
+      <w:pPr>
+        <w:pStyle w:val="NormalWeb"/>
+      </w:pPr>
+      <w:r>
+        <w:rPr>
+          <w:rStyle w:val="CdigoHTML"/>
+          <w:rFonts w:eastAsiaTheme="majorEastAsia"/>
+        </w:rPr>
+        <w:t>README.md</w:t>
+      </w:r>
+      <w:r>
+        <w:t xml:space="preserve"> es el lugar donde se explica de qué trata el proyecto, cómo utilizarlo y demás información que se considere que se deba conocer cualquier persona que vaya a trabajar de alguna forma con el proyecto.</w:t>
+      </w:r>
+      <w:r>
+        <w:br/>
+        <w:t>.</w:t>
+      </w:r>
+      <w:r>
+        <w:br/>
+        <w:t xml:space="preserve">Los archivos README son escritos en un lenguaje llamado </w:t>
+      </w:r>
+      <w:proofErr w:type="spellStart"/>
+      <w:r>
+        <w:rPr>
+          <w:rStyle w:val="Textoennegrita"/>
+        </w:rPr>
+        <w:t>markdown</w:t>
+      </w:r>
+      <w:proofErr w:type="spellEnd"/>
+      <w:r>
+        <w:t>, por eso la extensión .</w:t>
+      </w:r>
+      <w:proofErr w:type="spellStart"/>
+      <w:r>
+        <w:t>md</w:t>
+      </w:r>
+      <w:proofErr w:type="spellEnd"/>
+      <w:r>
+        <w:t xml:space="preserve">, mismo que es un estándar de escritura en diversos sitios (como </w:t>
+      </w:r>
+      <w:proofErr w:type="spellStart"/>
+      <w:r>
+        <w:t>Platzi</w:t>
+      </w:r>
+      <w:proofErr w:type="spellEnd"/>
+      <w:r>
+        <w:t xml:space="preserve">, Wikipedia y el mismo GitHub). Aquí puedes ver las </w:t>
+      </w:r>
+      <w:hyperlink r:id="rId42" w:tgtFrame="_blank" w:history="1">
+        <w:r>
+          <w:rPr>
+            <w:rStyle w:val="Hipervnculo"/>
+          </w:rPr>
+          <w:t xml:space="preserve">reglas de </w:t>
+        </w:r>
+        <w:proofErr w:type="spellStart"/>
+        <w:r>
+          <w:rPr>
+            <w:rStyle w:val="Hipervnculo"/>
+          </w:rPr>
+          <w:t>markdown</w:t>
+        </w:r>
+        <w:proofErr w:type="spellEnd"/>
+      </w:hyperlink>
+      <w:r>
+        <w:t>.</w:t>
+      </w:r>
+    </w:p>
+    <w:p>
+      <w:pPr>
+        <w:pStyle w:val="NormalWeb"/>
+      </w:pPr>
+      <w:r>
+        <w:t xml:space="preserve">Los </w:t>
+      </w:r>
+      <w:hyperlink r:id="rId43" w:tgtFrame="_blank" w:history="1">
+        <w:r>
+          <w:rPr>
+            <w:rStyle w:val="Hipervnculo"/>
+          </w:rPr>
+          <w:t>README.md</w:t>
+        </w:r>
+      </w:hyperlink>
+      <w:r>
+        <w:t xml:space="preserve"> pueden estar en todas las carpetas, pero el más importante es el que se encuentra en la raíz. Este documento ayuda a que los colaboradores sepan información relevante del proyecto, módulo o sección. Puedes crear cualquier archivo con la extensión .</w:t>
+      </w:r>
+      <w:proofErr w:type="spellStart"/>
+      <w:proofErr w:type="gramStart"/>
+      <w:r>
+        <w:t>md</w:t>
+      </w:r>
+      <w:proofErr w:type="spellEnd"/>
+      <w:proofErr w:type="gramEnd"/>
+      <w:r>
+        <w:t xml:space="preserve"> pero solo los </w:t>
+      </w:r>
+      <w:hyperlink r:id="rId44" w:tgtFrame="_blank" w:history="1">
+        <w:r>
+          <w:rPr>
+            <w:rStyle w:val="Hipervnculo"/>
+          </w:rPr>
+          <w:t>README.md</w:t>
+        </w:r>
+      </w:hyperlink>
+      <w:r>
+        <w:t xml:space="preserve"> los mostrará por defecto GitHub.</w:t>
+      </w:r>
+    </w:p>
+    <w:p/>
+    <w:p>
+      <w:pPr>
+        <w:pStyle w:val="Ttulo1"/>
+      </w:pPr>
+      <w:r>
+        <w:t>Tu sitio web público con GitHub Pages</w:t>
+      </w:r>
+    </w:p>
+    <w:p>
+      <w:pPr>
+        <w:pStyle w:val="NormalWeb"/>
+      </w:pPr>
+      <w:r>
+        <w:lastRenderedPageBreak/>
+        <w:t xml:space="preserve">GitHub tiene un servicio de hosting gratis llamado </w:t>
+      </w:r>
+      <w:r>
+        <w:rPr>
+          <w:rStyle w:val="Textoennegrita"/>
+          <w:rFonts w:eastAsiaTheme="majorEastAsia"/>
+        </w:rPr>
+        <w:t>GitHub Pages</w:t>
+      </w:r>
+      <w:r>
+        <w:t>. Con él, puedes tener un repositorio alojado en GitHub y hacer que el contenido se muestre en la web en tiempo real.</w:t>
+      </w:r>
+    </w:p>
+    <w:p>
+      <w:pPr>
+        <w:pStyle w:val="NormalWeb"/>
+      </w:pPr>
+      <w:r>
+        <w:t>Este es un sitio para nuestros proyectos donde lo único que tenemos que hacer es tener un repositorio alojado. En la página, podemos seguir las instrucciones para crear este repositorio</w:t>
+      </w:r>
+    </w:p>
+    <w:p>
+      <w:pPr>
+        <w:pStyle w:val="Ttulo2"/>
+      </w:pPr>
+      <w:r>
+        <w:t>Pasos para subir un repositorio a GitHub Pages</w:t>
+      </w:r>
+    </w:p>
+    <w:p>
+      <w:pPr>
+        <w:numPr>
+          <w:ilvl w:val="0"/>
+          <w:numId w:val="64"/>
+        </w:numPr>
+        <w:spacing w:before="100" w:beforeAutospacing="1" w:after="100" w:afterAutospacing="1" w:line="240" w:lineRule="auto"/>
+      </w:pPr>
+      <w:r>
+        <w:t xml:space="preserve">Debemos tomar la llave SSH y hacer un </w:t>
+      </w:r>
+      <w:proofErr w:type="spellStart"/>
+      <w:r>
+        <w:rPr>
+          <w:rStyle w:val="CdigoHTML"/>
+          <w:rFonts w:eastAsiaTheme="minorHAnsi"/>
+        </w:rPr>
+        <w:t>git</w:t>
+      </w:r>
+      <w:proofErr w:type="spellEnd"/>
+      <w:r>
+        <w:rPr>
+          <w:rStyle w:val="CdigoHTML"/>
+          <w:rFonts w:eastAsiaTheme="minorHAnsi"/>
+        </w:rPr>
+        <w:t xml:space="preserve"> clone #SSHexample</w:t>
+      </w:r>
+      <w:r>
+        <w:t xml:space="preserve"> en mi computador local (Home).</w:t>
+      </w:r>
+    </w:p>
+    <w:p>
+      <w:pPr>
+        <w:numPr>
+          <w:ilvl w:val="0"/>
+          <w:numId w:val="64"/>
+        </w:numPr>
+        <w:spacing w:before="100" w:beforeAutospacing="1" w:after="100" w:afterAutospacing="1" w:line="240" w:lineRule="auto"/>
+      </w:pPr>
+      <w:r>
+        <w:t>Luego, accederemos a la carpeta nueva que aparece en nuestra máquina local.</w:t>
+      </w:r>
+    </w:p>
+    <w:p>
+      <w:pPr>
+        <w:numPr>
+          <w:ilvl w:val="0"/>
+          <w:numId w:val="64"/>
+        </w:numPr>
+        <w:spacing w:before="100" w:beforeAutospacing="1" w:after="100" w:afterAutospacing="1" w:line="240" w:lineRule="auto"/>
+      </w:pPr>
+      <w:r>
+        <w:t>Creamos un nuevo archivo que se llame index.html</w:t>
+      </w:r>
+    </w:p>
+    <w:p>
+      <w:pPr>
+        <w:numPr>
+          <w:ilvl w:val="0"/>
+          <w:numId w:val="64"/>
+        </w:numPr>
+        <w:spacing w:before="100" w:beforeAutospacing="1" w:after="100" w:afterAutospacing="1" w:line="240" w:lineRule="auto"/>
+      </w:pPr>
+      <w:r>
+        <w:t xml:space="preserve">Guardamos los cambios, hacemos un </w:t>
+      </w:r>
+      <w:proofErr w:type="spellStart"/>
+      <w:r>
+        <w:rPr>
+          <w:rStyle w:val="CdigoHTML"/>
+          <w:rFonts w:eastAsiaTheme="minorHAnsi"/>
+        </w:rPr>
+        <w:t>git</w:t>
+      </w:r>
+      <w:proofErr w:type="spellEnd"/>
+      <w:r>
+        <w:rPr>
+          <w:rStyle w:val="CdigoHTML"/>
+          <w:rFonts w:eastAsiaTheme="minorHAnsi"/>
+        </w:rPr>
+        <w:t xml:space="preserve"> </w:t>
+      </w:r>
+      <w:proofErr w:type="spellStart"/>
+      <w:r>
+        <w:rPr>
+          <w:rStyle w:val="CdigoHTML"/>
+          <w:rFonts w:eastAsiaTheme="minorHAnsi"/>
         </w:rPr>
         <w:t>pull</w:t>
       </w:r>
       <w:proofErr w:type="spellEnd"/>
       <w:r>
-        <w:rPr>
-          <w:rFonts w:ascii="Century Gothic" w:hAnsi="Century Gothic"/>
+        <w:t xml:space="preserve"> y seguido de esto un </w:t>
+      </w:r>
+      <w:proofErr w:type="spellStart"/>
+      <w:r>
+        <w:rPr>
+          <w:rStyle w:val="CdigoHTML"/>
+          <w:rFonts w:eastAsiaTheme="minorHAnsi"/>
+        </w:rPr>
+        <w:t>git</w:t>
+      </w:r>
+      <w:proofErr w:type="spellEnd"/>
+      <w:r>
+        <w:rPr>
+          <w:rStyle w:val="CdigoHTML"/>
+          <w:rFonts w:eastAsiaTheme="minorHAnsi"/>
         </w:rPr>
         <w:t xml:space="preserve"> </w:t>
       </w:r>
       <w:proofErr w:type="spellStart"/>
       <w:r>
         <w:rPr>
-          <w:rFonts w:ascii="Century Gothic" w:hAnsi="Century Gothic"/>
-        </w:rPr>
-        <w:t>request</w:t>
-      </w:r>
-      <w:proofErr w:type="spellEnd"/>
-      <w:r>
-        <w:rPr>
-          <w:rFonts w:ascii="Century Gothic" w:hAnsi="Century Gothic"/>
-        </w:rPr>
-        <w:t xml:space="preserve"> desde su repositorio propio.</w:t>
+          <w:rStyle w:val="CdigoHTML"/>
+          <w:rFonts w:eastAsiaTheme="minorHAnsi"/>
+        </w:rPr>
+        <w:t>push</w:t>
+      </w:r>
+      <w:proofErr w:type="spellEnd"/>
+      <w:r>
+        <w:t xml:space="preserve"> a </w:t>
+      </w:r>
+      <w:r>
+        <w:rPr>
+          <w:rStyle w:val="CdigoHTML"/>
+          <w:rFonts w:eastAsiaTheme="minorHAnsi"/>
+        </w:rPr>
+        <w:t>master</w:t>
+      </w:r>
+      <w:r>
+        <w:t>.</w:t>
+      </w:r>
+    </w:p>
+    <w:p>
+      <w:pPr>
+        <w:numPr>
+          <w:ilvl w:val="0"/>
+          <w:numId w:val="64"/>
+        </w:numPr>
+        <w:spacing w:before="100" w:beforeAutospacing="1" w:after="100" w:afterAutospacing="1" w:line="240" w:lineRule="auto"/>
+      </w:pPr>
+      <w:r>
+        <w:t xml:space="preserve">Vamos a las opciones de </w:t>
+      </w:r>
+      <w:proofErr w:type="spellStart"/>
+      <w:r>
+        <w:rPr>
+          <w:rStyle w:val="nfasis"/>
+        </w:rPr>
+        <w:t>settings</w:t>
+      </w:r>
+      <w:proofErr w:type="spellEnd"/>
+      <w:r>
+        <w:t xml:space="preserve"> de este repositorio y, en la parte de abajo, en la columna </w:t>
+      </w:r>
+      <w:proofErr w:type="spellStart"/>
+      <w:r>
+        <w:t>Github</w:t>
+      </w:r>
+      <w:proofErr w:type="spellEnd"/>
+      <w:r>
+        <w:t xml:space="preserve"> Pages, configuramos el </w:t>
+      </w:r>
+      <w:proofErr w:type="spellStart"/>
+      <w:r>
+        <w:rPr>
+          <w:rStyle w:val="nfasis"/>
+        </w:rPr>
+        <w:t>source</w:t>
+      </w:r>
+      <w:proofErr w:type="spellEnd"/>
+      <w:r>
+        <w:t xml:space="preserve"> o fuente para que traiga la rama </w:t>
+      </w:r>
+      <w:r>
+        <w:rPr>
+          <w:rStyle w:val="nfasis"/>
+        </w:rPr>
+        <w:t>master</w:t>
+      </w:r>
+    </w:p>
+    <w:p>
+      <w:pPr>
+        <w:numPr>
+          <w:ilvl w:val="0"/>
+          <w:numId w:val="64"/>
+        </w:numPr>
+        <w:spacing w:before="100" w:beforeAutospacing="1" w:after="100" w:afterAutospacing="1" w:line="240" w:lineRule="auto"/>
+      </w:pPr>
+      <w:r>
+        <w:t>Guardamos los cambios.</w:t>
       </w:r>
     </w:p>
     <w:p>
       <w:pPr>
         <w:pStyle w:val="NormalWeb"/>
-        <w:rPr>
-          <w:rFonts w:ascii="Century Gothic" w:hAnsi="Century Gothic"/>
-        </w:rPr>
-      </w:pPr>
-      <w:r>
-        <w:rPr>
-          <w:rFonts w:ascii="Century Gothic" w:hAnsi="Century Gothic"/>
-        </w:rPr>
-        <w:t xml:space="preserve">Cuando trabajas en un proyecto que existe en diferentes repositorios remotos (normalmente a causa de un </w:t>
-      </w:r>
-      <w:proofErr w:type="spellStart"/>
-      <w:r>
-        <w:rPr>
-          <w:rFonts w:ascii="Century Gothic" w:hAnsi="Century Gothic"/>
-        </w:rPr>
-        <w:t>fork</w:t>
-      </w:r>
-      <w:proofErr w:type="spellEnd"/>
-      <w:r>
-        <w:rPr>
-          <w:rFonts w:ascii="Century Gothic" w:hAnsi="Century Gothic"/>
-        </w:rPr>
-        <w:t>), es muy probable que desees poder trabajar con ambos repositorios. Para esto, puedes generar un remoto adicional desde consola.</w:t>
+      </w:pPr>
+      <w:r>
+        <w:t>Después de esto, podremos ver nuestro trabajo en la web como si tuviéramos nuestro propio servidor.</w:t>
+      </w:r>
+    </w:p>
+    <w:p/>
+    <w:p/>
+    <w:p>
+      <w:pPr>
+        <w:pStyle w:val="Ttulo1"/>
+      </w:pPr>
+      <w:r>
+        <w:t>Git Rebase: reorganizando el trabajo realizado</w:t>
+      </w:r>
+    </w:p>
+    <w:p>
+      <w:pPr>
+        <w:pStyle w:val="NormalWeb"/>
+      </w:pPr>
+      <w:r>
+        <w:t xml:space="preserve">Rebase es el proceso de mover o combinar una secuencia de confirmaciones en una nueva confirmación base. La reorganización es muy útil y se visualiza fácilmente en el contexto de un flujo de trabajo de </w:t>
+      </w:r>
+      <w:hyperlink r:id="rId45" w:tgtFrame="_blank" w:history="1">
+        <w:r>
+          <w:rPr>
+            <w:rStyle w:val="Hipervnculo"/>
+            <w:rFonts w:eastAsiaTheme="majorEastAsia"/>
+          </w:rPr>
+          <w:t>ramas de funciones</w:t>
+        </w:r>
+      </w:hyperlink>
+      <w:r>
+        <w:t>. El proceso general se puede visualizar de la siguiente manera.</w:t>
+      </w:r>
+    </w:p>
+    <w:p>
+      <w:r>
+        <w:rPr>
+          <w:noProof/>
+        </w:rPr>
+        <w:drawing>
+          <wp:inline distT="0" distB="0" distL="0" distR="0" wp14:anchorId="1C74267A" wp14:editId="22CC8EFD">
+            <wp:extent cx="3028950" cy="2000250"/>
+            <wp:effectExtent l="0" t="0" r="0" b="0"/>
+            <wp:docPr id="17" name="Imagen 17"/>
+            <wp:cNvGraphicFramePr>
+              <a:graphicFrameLocks xmlns:a="http://schemas.openxmlformats.org/drawingml/2006/main" noChangeAspect="1"/>
+            </wp:cNvGraphicFramePr>
+            <a:graphic xmlns:a="http://schemas.openxmlformats.org/drawingml/2006/main">
+              <a:graphicData uri="http://schemas.openxmlformats.org/drawingml/2006/picture">
+                <pic:pic xmlns:pic="http://schemas.openxmlformats.org/drawingml/2006/picture">
+                  <pic:nvPicPr>
+                    <pic:cNvPr id="0" name="Picture 3"/>
+                    <pic:cNvPicPr>
+                      <a:picLocks noChangeAspect="1" noChangeArrowheads="1"/>
+                    </pic:cNvPicPr>
+                  </pic:nvPicPr>
+                  <pic:blipFill>
+                    <a:blip r:embed="rId46">
+                      <a:extLst>
+                        <a:ext uri="{28A0092B-C50C-407E-A947-70E740481C1C}">
+                          <a14:useLocalDpi xmlns:a14="http://schemas.microsoft.com/office/drawing/2010/main" val="0"/>
+                        </a:ext>
+                      </a:extLst>
+                    </a:blip>
+                    <a:srcRect/>
+                    <a:stretch>
+                      <a:fillRect/>
+                    </a:stretch>
+                  </pic:blipFill>
+                  <pic:spPr bwMode="auto">
+                    <a:xfrm>
+                      <a:off x="0" y="0"/>
+                      <a:ext cx="3028950" cy="2000250"/>
+                    </a:xfrm>
+                    <a:prstGeom prst="rect">
+                      <a:avLst/>
+                    </a:prstGeom>
+                    <a:noFill/>
+                    <a:ln>
+                      <a:noFill/>
+                    </a:ln>
+                  </pic:spPr>
+                </pic:pic>
+              </a:graphicData>
+            </a:graphic>
+          </wp:inline>
+        </w:drawing>
+      </w:r>
+    </w:p>
+    <w:p>
+      <w:pPr>
+        <w:pStyle w:val="NormalWeb"/>
+      </w:pPr>
+      <w:r>
+        <w:lastRenderedPageBreak/>
+        <w:t xml:space="preserve">Para hacer un rebase en la rama </w:t>
+      </w:r>
+      <w:proofErr w:type="spellStart"/>
+      <w:r>
+        <w:t>feature</w:t>
+      </w:r>
+      <w:proofErr w:type="spellEnd"/>
+      <w:r>
+        <w:t xml:space="preserve"> de la rama master, correrías los siguientes comandos:</w:t>
       </w:r>
     </w:p>
     <w:p>
@@ -30286,14 +32161,12 @@
         <w:pStyle w:val="HTMLconformatoprevio"/>
         <w:rPr>
           <w:rStyle w:val="CdigoHTML"/>
-          <w:rFonts w:ascii="Century Gothic" w:hAnsi="Century Gothic"/>
-        </w:rPr>
-      </w:pPr>
-      <w:proofErr w:type="spellStart"/>
-      <w:r>
-        <w:rPr>
-          <w:rStyle w:val="CdigoHTML"/>
-          <w:rFonts w:ascii="Century Gothic" w:hAnsi="Century Gothic"/>
+        </w:rPr>
+      </w:pPr>
+      <w:proofErr w:type="spellStart"/>
+      <w:r>
+        <w:rPr>
+          <w:rStyle w:val="CdigoHTML"/>
         </w:rPr>
         <w:t>git</w:t>
       </w:r>
@@ -30301,100 +32174,209 @@
       <w:r>
         <w:rPr>
           <w:rStyle w:val="CdigoHTML"/>
-          <w:rFonts w:ascii="Century Gothic" w:hAnsi="Century Gothic"/>
-        </w:rPr>
-        <w:t xml:space="preserve"> remote </w:t>
-      </w:r>
-      <w:proofErr w:type="spellStart"/>
-      <w:r>
-        <w:rPr>
-          <w:rStyle w:val="hljs-builtin"/>
-          <w:rFonts w:ascii="Century Gothic" w:hAnsi="Century Gothic"/>
-        </w:rPr>
-        <w:t>add</w:t>
-      </w:r>
-      <w:proofErr w:type="spellEnd"/>
-      <w:r>
-        <w:rPr>
-          <w:rStyle w:val="CdigoHTML"/>
-          <w:rFonts w:ascii="Century Gothic" w:hAnsi="Century Gothic"/>
         </w:rPr>
         <w:t xml:space="preserve"> </w:t>
       </w:r>
-      <w:r>
-        <w:rPr>
-          <w:rStyle w:val="hljs-symbol"/>
-          <w:rFonts w:ascii="Century Gothic" w:hAnsi="Century Gothic"/>
-        </w:rPr>
-        <w:t>&lt;</w:t>
-      </w:r>
-      <w:proofErr w:type="spellStart"/>
-      <w:r>
-        <w:rPr>
-          <w:rStyle w:val="hljs-symbol"/>
-          <w:rFonts w:ascii="Century Gothic" w:hAnsi="Century Gothic"/>
-        </w:rPr>
-        <w:t>nombre_del_remoto</w:t>
-      </w:r>
-      <w:proofErr w:type="spellEnd"/>
-      <w:r>
-        <w:rPr>
-          <w:rStyle w:val="hljs-symbol"/>
-          <w:rFonts w:ascii="Century Gothic" w:hAnsi="Century Gothic"/>
-        </w:rPr>
-        <w:t>&gt;</w:t>
-      </w:r>
-      <w:r>
-        <w:rPr>
-          <w:rStyle w:val="CdigoHTML"/>
-          <w:rFonts w:ascii="Century Gothic" w:hAnsi="Century Gothic"/>
+      <w:proofErr w:type="spellStart"/>
+      <w:r>
+        <w:rPr>
+          <w:rStyle w:val="CdigoHTML"/>
+        </w:rPr>
+        <w:t>checkout</w:t>
+      </w:r>
+      <w:proofErr w:type="spellEnd"/>
+      <w:r>
+        <w:rPr>
+          <w:rStyle w:val="CdigoHTML"/>
         </w:rPr>
         <w:t xml:space="preserve"> </w:t>
       </w:r>
-      <w:r>
-        <w:rPr>
-          <w:rStyle w:val="hljs-symbol"/>
-          <w:rFonts w:ascii="Century Gothic" w:hAnsi="Century Gothic"/>
-        </w:rPr>
-        <w:t>&lt;</w:t>
-      </w:r>
-      <w:proofErr w:type="spellStart"/>
-      <w:r>
-        <w:rPr>
-          <w:rStyle w:val="hljs-symbol"/>
-          <w:rFonts w:ascii="Century Gothic" w:hAnsi="Century Gothic"/>
-        </w:rPr>
-        <w:t>url_del_remoto</w:t>
-      </w:r>
-      <w:proofErr w:type="spellEnd"/>
-      <w:r>
-        <w:rPr>
-          <w:rStyle w:val="hljs-symbol"/>
-          <w:rFonts w:ascii="Century Gothic" w:hAnsi="Century Gothic"/>
-        </w:rPr>
-        <w:t>&gt;</w:t>
-      </w:r>
-      <w:r>
-        <w:rPr>
-          <w:rStyle w:val="CdigoHTML"/>
-          <w:rFonts w:ascii="Century Gothic" w:hAnsi="Century Gothic"/>
+      <w:proofErr w:type="spellStart"/>
+      <w:r>
+        <w:rPr>
+          <w:rStyle w:val="CdigoHTML"/>
+        </w:rPr>
+        <w:t>feature</w:t>
+      </w:r>
+      <w:proofErr w:type="spellEnd"/>
+    </w:p>
+    <w:p>
+      <w:pPr>
+        <w:pStyle w:val="HTMLconformatoprevio"/>
+        <w:rPr>
+          <w:rStyle w:val="CdigoHTML"/>
+        </w:rPr>
+      </w:pPr>
+      <w:proofErr w:type="spellStart"/>
+      <w:r>
+        <w:rPr>
+          <w:rStyle w:val="CdigoHTML"/>
+        </w:rPr>
+        <w:t>git</w:t>
+      </w:r>
+      <w:proofErr w:type="spellEnd"/>
+      <w:r>
+        <w:rPr>
+          <w:rStyle w:val="CdigoHTML"/>
+        </w:rPr>
+        <w:t xml:space="preserve"> rebase </w:t>
+      </w:r>
+      <w:r>
+        <w:rPr>
+          <w:rStyle w:val="hljs-keyword"/>
+        </w:rPr>
+        <w:t>master</w:t>
+      </w:r>
+    </w:p>
+    <w:p>
+      <w:pPr>
+        <w:pStyle w:val="NormalWeb"/>
+      </w:pPr>
+      <w:r>
+        <w:t xml:space="preserve">Esto </w:t>
+      </w:r>
+      <w:r>
+        <w:rPr>
+          <w:rStyle w:val="nfasis"/>
+        </w:rPr>
+        <w:t>trasplanta</w:t>
+      </w:r>
+      <w:r>
+        <w:t xml:space="preserve"> la rama </w:t>
+      </w:r>
+      <w:proofErr w:type="spellStart"/>
+      <w:r>
+        <w:t>feature</w:t>
+      </w:r>
+      <w:proofErr w:type="spellEnd"/>
+      <w:r>
+        <w:t xml:space="preserve"> desde su locación actual hacia la punta de la rama master:</w:t>
+      </w:r>
+    </w:p>
+    <w:p>
+      <w:r>
+        <w:rPr>
+          <w:noProof/>
+        </w:rPr>
+        <w:drawing>
+          <wp:inline distT="0" distB="0" distL="0" distR="0" wp14:anchorId="2EF4E06D" wp14:editId="66A2C376">
+            <wp:extent cx="4181475" cy="2524125"/>
+            <wp:effectExtent l="0" t="0" r="9525" b="9525"/>
+            <wp:docPr id="16" name="Imagen 16"/>
+            <wp:cNvGraphicFramePr>
+              <a:graphicFrameLocks xmlns:a="http://schemas.openxmlformats.org/drawingml/2006/main" noChangeAspect="1"/>
+            </wp:cNvGraphicFramePr>
+            <a:graphic xmlns:a="http://schemas.openxmlformats.org/drawingml/2006/main">
+              <a:graphicData uri="http://schemas.openxmlformats.org/drawingml/2006/picture">
+                <pic:pic xmlns:pic="http://schemas.openxmlformats.org/drawingml/2006/picture">
+                  <pic:nvPicPr>
+                    <pic:cNvPr id="0" name="Picture 4"/>
+                    <pic:cNvPicPr>
+                      <a:picLocks noChangeAspect="1" noChangeArrowheads="1"/>
+                    </pic:cNvPicPr>
+                  </pic:nvPicPr>
+                  <pic:blipFill>
+                    <a:blip r:embed="rId47">
+                      <a:extLst>
+                        <a:ext uri="{28A0092B-C50C-407E-A947-70E740481C1C}">
+                          <a14:useLocalDpi xmlns:a14="http://schemas.microsoft.com/office/drawing/2010/main" val="0"/>
+                        </a:ext>
+                      </a:extLst>
+                    </a:blip>
+                    <a:srcRect/>
+                    <a:stretch>
+                      <a:fillRect/>
+                    </a:stretch>
+                  </pic:blipFill>
+                  <pic:spPr bwMode="auto">
+                    <a:xfrm>
+                      <a:off x="0" y="0"/>
+                      <a:ext cx="4181475" cy="2524125"/>
+                    </a:xfrm>
+                    <a:prstGeom prst="rect">
+                      <a:avLst/>
+                    </a:prstGeom>
+                    <a:noFill/>
+                    <a:ln>
+                      <a:noFill/>
+                    </a:ln>
+                  </pic:spPr>
+                </pic:pic>
+              </a:graphicData>
+            </a:graphic>
+          </wp:inline>
+        </w:drawing>
+      </w:r>
+    </w:p>
+    <w:p>
+      <w:pPr>
+        <w:pStyle w:val="NormalWeb"/>
+      </w:pPr>
+      <w:r>
+        <w:t xml:space="preserve">Ahora, falta fusionar la rama </w:t>
+      </w:r>
+      <w:proofErr w:type="spellStart"/>
+      <w:r>
+        <w:t>feature</w:t>
+      </w:r>
+      <w:proofErr w:type="spellEnd"/>
+      <w:r>
+        <w:t xml:space="preserve"> con la rama master</w:t>
+      </w:r>
+    </w:p>
+    <w:p>
+      <w:pPr>
+        <w:pStyle w:val="HTMLconformatoprevio"/>
+        <w:rPr>
+          <w:rStyle w:val="CdigoHTML"/>
+        </w:rPr>
+      </w:pPr>
+      <w:proofErr w:type="spellStart"/>
+      <w:r>
+        <w:rPr>
+          <w:rStyle w:val="CdigoHTML"/>
+        </w:rPr>
+        <w:t>git</w:t>
+      </w:r>
+      <w:proofErr w:type="spellEnd"/>
+      <w:r>
+        <w:rPr>
+          <w:rStyle w:val="CdigoHTML"/>
         </w:rPr>
         <w:t xml:space="preserve"> </w:t>
       </w:r>
+      <w:proofErr w:type="spellStart"/>
+      <w:r>
+        <w:rPr>
+          <w:rStyle w:val="CdigoHTML"/>
+        </w:rPr>
+        <w:t>checkout</w:t>
+      </w:r>
+      <w:proofErr w:type="spellEnd"/>
+      <w:r>
+        <w:rPr>
+          <w:rStyle w:val="CdigoHTML"/>
+        </w:rPr>
+        <w:t xml:space="preserve"> </w:t>
+      </w:r>
+      <w:r>
+        <w:rPr>
+          <w:rStyle w:val="hljs-keyword"/>
+        </w:rPr>
+        <w:t>master</w:t>
+      </w:r>
     </w:p>
     <w:p>
       <w:pPr>
         <w:pStyle w:val="HTMLconformatoprevio"/>
         <w:rPr>
           <w:rStyle w:val="CdigoHTML"/>
-          <w:rFonts w:ascii="Century Gothic" w:hAnsi="Century Gothic"/>
-        </w:rPr>
-      </w:pPr>
-      <w:proofErr w:type="spellStart"/>
-      <w:r>
-        <w:rPr>
-          <w:rStyle w:val="CdigoHTML"/>
-          <w:rFonts w:ascii="Century Gothic" w:hAnsi="Century Gothic"/>
+        </w:rPr>
+      </w:pPr>
+      <w:proofErr w:type="spellStart"/>
+      <w:r>
+        <w:rPr>
+          <w:rStyle w:val="hljs-title"/>
         </w:rPr>
         <w:t>git</w:t>
       </w:r>
@@ -30402,109 +32384,66 @@
       <w:r>
         <w:rPr>
           <w:rStyle w:val="CdigoHTML"/>
-          <w:rFonts w:ascii="Century Gothic" w:hAnsi="Century Gothic"/>
-        </w:rPr>
-        <w:t xml:space="preserve"> remote </w:t>
-      </w:r>
-      <w:proofErr w:type="spellStart"/>
-      <w:r>
-        <w:rPr>
-          <w:rStyle w:val="CdigoHTML"/>
-          <w:rFonts w:ascii="Century Gothic" w:hAnsi="Century Gothic"/>
-        </w:rPr>
-        <w:t>upstream</w:t>
-      </w:r>
-      <w:proofErr w:type="spellEnd"/>
-      <w:r>
-        <w:rPr>
-          <w:rStyle w:val="CdigoHTML"/>
-          <w:rFonts w:ascii="Century Gothic" w:hAnsi="Century Gothic"/>
-        </w:rPr>
-        <w:t xml:space="preserve"> http</w:t>
-      </w:r>
-      <w:r>
-        <w:rPr>
-          <w:rStyle w:val="hljs-variable"/>
-          <w:rFonts w:ascii="Century Gothic" w:hAnsi="Century Gothic"/>
-        </w:rPr>
-        <w:t>s:</w:t>
-      </w:r>
-      <w:r>
-        <w:rPr>
-          <w:rStyle w:val="CdigoHTML"/>
-          <w:rFonts w:ascii="Century Gothic" w:hAnsi="Century Gothic"/>
-        </w:rPr>
-        <w:t>//github.</w:t>
-      </w:r>
-      <w:r>
-        <w:rPr>
-          <w:rStyle w:val="hljs-keyword"/>
-          <w:rFonts w:ascii="Century Gothic" w:hAnsi="Century Gothic"/>
-        </w:rPr>
-        <w:t>com</w:t>
-      </w:r>
-      <w:r>
-        <w:rPr>
-          <w:rStyle w:val="CdigoHTML"/>
-          <w:rFonts w:ascii="Century Gothic" w:hAnsi="Century Gothic"/>
-        </w:rPr>
-        <w:t>/freddier/hyperblog</w:t>
+        </w:rPr>
+        <w:t xml:space="preserve"> rebase </w:t>
+      </w:r>
+      <w:proofErr w:type="spellStart"/>
+      <w:r>
+        <w:rPr>
+          <w:rStyle w:val="CdigoHTML"/>
+        </w:rPr>
+        <w:t>feature</w:t>
+      </w:r>
+      <w:proofErr w:type="spellEnd"/>
+    </w:p>
+    <w:p>
+      <w:pPr>
+        <w:pStyle w:val="HTMLconformatoprevio"/>
+        <w:rPr>
+          <w:rStyle w:val="CdigoHTML"/>
+        </w:rPr>
+      </w:pPr>
+      <w:r>
+        <w:rPr>
+          <w:rStyle w:val="hljs-comment"/>
+        </w:rPr>
+        <w:t># No reorganices el historial público</w:t>
       </w:r>
     </w:p>
     <w:p>
       <w:pPr>
         <w:pStyle w:val="NormalWeb"/>
-        <w:rPr>
-          <w:rFonts w:ascii="Century Gothic" w:hAnsi="Century Gothic"/>
-        </w:rPr>
-      </w:pPr>
-      <w:r>
-        <w:rPr>
-          <w:rFonts w:ascii="Century Gothic" w:hAnsi="Century Gothic"/>
-        </w:rPr>
-        <w:t xml:space="preserve">Al crear un remoto adicional, podremos hacer </w:t>
-      </w:r>
-      <w:proofErr w:type="spellStart"/>
-      <w:r>
-        <w:rPr>
-          <w:rFonts w:ascii="Century Gothic" w:hAnsi="Century Gothic"/>
-        </w:rPr>
-        <w:t>pull</w:t>
-      </w:r>
-      <w:proofErr w:type="spellEnd"/>
-      <w:r>
-        <w:rPr>
-          <w:rFonts w:ascii="Century Gothic" w:hAnsi="Century Gothic"/>
-        </w:rPr>
-        <w:t xml:space="preserve"> desde el nuevo origen. En caso de tener permisos, podremos hacer </w:t>
-      </w:r>
-      <w:proofErr w:type="spellStart"/>
-      <w:r>
-        <w:rPr>
-          <w:rFonts w:ascii="Century Gothic" w:hAnsi="Century Gothic"/>
-        </w:rPr>
-        <w:t>fetch</w:t>
-      </w:r>
-      <w:proofErr w:type="spellEnd"/>
-      <w:r>
-        <w:rPr>
-          <w:rFonts w:ascii="Century Gothic" w:hAnsi="Century Gothic"/>
-        </w:rPr>
-        <w:t xml:space="preserve"> y </w:t>
-      </w:r>
-      <w:proofErr w:type="spellStart"/>
-      <w:r>
-        <w:rPr>
-          <w:rFonts w:ascii="Century Gothic" w:hAnsi="Century Gothic"/>
-        </w:rPr>
-        <w:t>push</w:t>
-      </w:r>
-      <w:proofErr w:type="spellEnd"/>
-      <w:r>
-        <w:rPr>
-          <w:rFonts w:ascii="Century Gothic" w:hAnsi="Century Gothic"/>
-        </w:rPr>
-        <w:t>.</w:t>
+      </w:pPr>
+      <w:r>
+        <w:t>Nunca debes reorganizar las confirmaciones una vez que se hayan enviado a un repositorio público. La reorganización sustituiría las confirmaciones antiguas por las nuevas y parecería que esa parte del historial de tu proyecto se hubiera desvanecido de repente.</w:t>
+      </w:r>
+    </w:p>
+    <w:p>
+      <w:pPr>
+        <w:pStyle w:val="NormalWeb"/>
+      </w:pPr>
+      <w:r>
+        <w:t xml:space="preserve">El comando </w:t>
+      </w:r>
+      <w:r>
+        <w:rPr>
+          <w:rStyle w:val="nfasis"/>
+          <w:b/>
+          <w:bCs/>
+        </w:rPr>
+        <w:t>rebase</w:t>
+      </w:r>
+      <w:r>
+        <w:t xml:space="preserve"> es **_una mala práctica, sobre todo en repositorios remotos. Se debe evitar su uso, pero para efectos de práctica te lo vamos a mostrar, para que hagas tus propios experimentos. Con </w:t>
+      </w:r>
+      <w:r>
+        <w:rPr>
+          <w:rStyle w:val="CdigoHTML"/>
+        </w:rPr>
+        <w:t>rebase</w:t>
+      </w:r>
+      <w:r>
+        <w:t xml:space="preserve"> puedes recoger todos los cambios confirmados en una rama y ponerlos sobre otra.</w:t>
       </w:r>
     </w:p>
     <w:p>
@@ -30512,14 +32451,26 @@
         <w:pStyle w:val="HTMLconformatoprevio"/>
         <w:rPr>
           <w:rStyle w:val="CdigoHTML"/>
-          <w:rFonts w:ascii="Century Gothic" w:hAnsi="Century Gothic"/>
-        </w:rPr>
-      </w:pPr>
-      <w:proofErr w:type="spellStart"/>
-      <w:r>
-        <w:rPr>
-          <w:rStyle w:val="CdigoHTML"/>
-          <w:rFonts w:ascii="Century Gothic" w:hAnsi="Century Gothic"/>
+        </w:rPr>
+      </w:pPr>
+      <w:r>
+        <w:rPr>
+          <w:rStyle w:val="hljs-comment"/>
+        </w:rPr>
+        <w:t># Cambiamos a la rama que queremos traer los cambios</w:t>
+      </w:r>
+    </w:p>
+    <w:p>
+      <w:pPr>
+        <w:pStyle w:val="HTMLconformatoprevio"/>
+        <w:rPr>
+          <w:rStyle w:val="CdigoHTML"/>
+        </w:rPr>
+      </w:pPr>
+      <w:proofErr w:type="spellStart"/>
+      <w:r>
+        <w:rPr>
+          <w:rStyle w:val="CdigoHTML"/>
         </w:rPr>
         <w:t>git</w:t>
       </w:r>
@@ -30527,7 +32478,6 @@
       <w:r>
         <w:rPr>
           <w:rStyle w:val="CdigoHTML"/>
-          <w:rFonts w:ascii="Century Gothic" w:hAnsi="Century Gothic"/>
         </w:rPr>
         <w:t xml:space="preserve"> </w:t>
       </w:r>
@@ -30535,81 +32485,50 @@
       <w:r>
         <w:rPr>
           <w:rStyle w:val="CdigoHTML"/>
-          <w:rFonts w:ascii="Century Gothic" w:hAnsi="Century Gothic"/>
-        </w:rPr>
-        <w:t>pull</w:t>
-      </w:r>
-      <w:proofErr w:type="spellEnd"/>
-      <w:r>
-        <w:rPr>
-          <w:rStyle w:val="CdigoHTML"/>
-          <w:rFonts w:ascii="Century Gothic" w:hAnsi="Century Gothic"/>
+        </w:rPr>
+        <w:t>checkout</w:t>
+      </w:r>
+      <w:proofErr w:type="spellEnd"/>
+      <w:r>
+        <w:rPr>
+          <w:rStyle w:val="CdigoHTML"/>
         </w:rPr>
         <w:t xml:space="preserve"> </w:t>
       </w:r>
-      <w:r>
-        <w:rPr>
-          <w:rStyle w:val="hljs-tag"/>
-          <w:rFonts w:ascii="Century Gothic" w:hAnsi="Century Gothic"/>
-        </w:rPr>
-        <w:t>&lt;</w:t>
-      </w:r>
-      <w:r>
-        <w:rPr>
-          <w:rStyle w:val="hljs-name"/>
-          <w:rFonts w:ascii="Century Gothic" w:hAnsi="Century Gothic"/>
-        </w:rPr>
-        <w:t>remoto</w:t>
-      </w:r>
-      <w:r>
-        <w:rPr>
-          <w:rStyle w:val="hljs-tag"/>
-          <w:rFonts w:ascii="Century Gothic" w:hAnsi="Century Gothic"/>
-        </w:rPr>
-        <w:t>&gt;</w:t>
-      </w:r>
-      <w:r>
-        <w:rPr>
-          <w:rStyle w:val="CdigoHTML"/>
-          <w:rFonts w:ascii="Century Gothic" w:hAnsi="Century Gothic"/>
-        </w:rPr>
-        <w:t xml:space="preserve"> </w:t>
-      </w:r>
-      <w:r>
-        <w:rPr>
-          <w:rStyle w:val="hljs-tag"/>
-          <w:rFonts w:ascii="Century Gothic" w:hAnsi="Century Gothic"/>
-        </w:rPr>
-        <w:t>&lt;</w:t>
-      </w:r>
-      <w:r>
-        <w:rPr>
-          <w:rStyle w:val="hljs-name"/>
-          <w:rFonts w:ascii="Century Gothic" w:hAnsi="Century Gothic"/>
-        </w:rPr>
-        <w:t>rama</w:t>
-      </w:r>
-      <w:r>
-        <w:rPr>
-          <w:rStyle w:val="hljs-tag"/>
-          <w:rFonts w:ascii="Century Gothic" w:hAnsi="Century Gothic"/>
-        </w:rPr>
-        <w:t>&gt;</w:t>
-      </w:r>
+      <w:proofErr w:type="spellStart"/>
+      <w:r>
+        <w:rPr>
+          <w:rStyle w:val="CdigoHTML"/>
+        </w:rPr>
+        <w:t>experiment</w:t>
+      </w:r>
+      <w:proofErr w:type="spellEnd"/>
     </w:p>
     <w:p>
       <w:pPr>
         <w:pStyle w:val="HTMLconformatoprevio"/>
         <w:rPr>
           <w:rStyle w:val="CdigoHTML"/>
-          <w:rFonts w:ascii="Century Gothic" w:hAnsi="Century Gothic"/>
-        </w:rPr>
-      </w:pPr>
-      <w:proofErr w:type="spellStart"/>
-      <w:r>
-        <w:rPr>
-          <w:rStyle w:val="CdigoHTML"/>
-          <w:rFonts w:ascii="Century Gothic" w:hAnsi="Century Gothic"/>
+        </w:rPr>
+      </w:pPr>
+      <w:r>
+        <w:rPr>
+          <w:rStyle w:val="hljs-comment"/>
+        </w:rPr>
+        <w:t xml:space="preserve"># Aplicamos rebase para traer los cambios de la rama que queremos </w:t>
+      </w:r>
+    </w:p>
+    <w:p>
+      <w:pPr>
+        <w:pStyle w:val="HTMLconformatoprevio"/>
+        <w:rPr>
+          <w:rStyle w:val="CdigoHTML"/>
+        </w:rPr>
+      </w:pPr>
+      <w:proofErr w:type="spellStart"/>
+      <w:r>
+        <w:rPr>
+          <w:rStyle w:val="CdigoHTML"/>
         </w:rPr>
         <w:t>git</w:t>
       </w:r>
@@ -30617,283 +32536,8 @@
       <w:r>
         <w:rPr>
           <w:rStyle w:val="CdigoHTML"/>
-          <w:rFonts w:ascii="Century Gothic" w:hAnsi="Century Gothic"/>
-        </w:rPr>
-        <w:t xml:space="preserve"> </w:t>
-      </w:r>
-      <w:proofErr w:type="spellStart"/>
-      <w:r>
-        <w:rPr>
-          <w:rStyle w:val="CdigoHTML"/>
-          <w:rFonts w:ascii="Century Gothic" w:hAnsi="Century Gothic"/>
-        </w:rPr>
-        <w:t>pull</w:t>
-      </w:r>
-      <w:proofErr w:type="spellEnd"/>
-      <w:r>
-        <w:rPr>
-          <w:rStyle w:val="CdigoHTML"/>
-          <w:rFonts w:ascii="Century Gothic" w:hAnsi="Century Gothic"/>
-        </w:rPr>
-        <w:t xml:space="preserve"> </w:t>
-      </w:r>
-      <w:proofErr w:type="spellStart"/>
-      <w:r>
-        <w:rPr>
-          <w:rStyle w:val="CdigoHTML"/>
-          <w:rFonts w:ascii="Century Gothic" w:hAnsi="Century Gothic"/>
-        </w:rPr>
-        <w:t>upstream</w:t>
-      </w:r>
-      <w:proofErr w:type="spellEnd"/>
-      <w:r>
-        <w:rPr>
-          <w:rStyle w:val="CdigoHTML"/>
-          <w:rFonts w:ascii="Century Gothic" w:hAnsi="Century Gothic"/>
-        </w:rPr>
-        <w:t xml:space="preserve"> master</w:t>
-      </w:r>
-    </w:p>
-    <w:p>
-      <w:pPr>
-        <w:pStyle w:val="NormalWeb"/>
-        <w:rPr>
-          <w:rFonts w:ascii="Century Gothic" w:hAnsi="Century Gothic"/>
-        </w:rPr>
-      </w:pPr>
-      <w:r>
-        <w:rPr>
-          <w:rFonts w:ascii="Century Gothic" w:hAnsi="Century Gothic"/>
-        </w:rPr>
-        <w:t xml:space="preserve">Este </w:t>
-      </w:r>
-      <w:proofErr w:type="spellStart"/>
-      <w:r>
-        <w:rPr>
-          <w:rFonts w:ascii="Century Gothic" w:hAnsi="Century Gothic"/>
-        </w:rPr>
-        <w:t>pull</w:t>
-      </w:r>
-      <w:proofErr w:type="spellEnd"/>
-      <w:r>
-        <w:rPr>
-          <w:rFonts w:ascii="Century Gothic" w:hAnsi="Century Gothic"/>
-        </w:rPr>
-        <w:t xml:space="preserve"> nos traerá los cambios del remoto, por lo que se estará al día en el proyecto. El flujo de trabajo cambia, en adelante se estará trabajando haciendo </w:t>
-      </w:r>
-      <w:proofErr w:type="spellStart"/>
-      <w:r>
-        <w:rPr>
-          <w:rStyle w:val="nfasis"/>
-          <w:rFonts w:ascii="Century Gothic" w:hAnsi="Century Gothic"/>
-        </w:rPr>
-        <w:t>pull</w:t>
-      </w:r>
-      <w:proofErr w:type="spellEnd"/>
-      <w:r>
-        <w:rPr>
-          <w:rFonts w:ascii="Century Gothic" w:hAnsi="Century Gothic"/>
-        </w:rPr>
-        <w:t xml:space="preserve"> desde el </w:t>
-      </w:r>
-      <w:proofErr w:type="spellStart"/>
-      <w:r>
-        <w:rPr>
-          <w:rStyle w:val="nfasis"/>
-          <w:rFonts w:ascii="Century Gothic" w:hAnsi="Century Gothic"/>
-        </w:rPr>
-        <w:t>upstream</w:t>
-      </w:r>
-      <w:proofErr w:type="spellEnd"/>
-      <w:r>
-        <w:rPr>
-          <w:rFonts w:ascii="Century Gothic" w:hAnsi="Century Gothic"/>
-        </w:rPr>
-        <w:t xml:space="preserve"> y </w:t>
-      </w:r>
-      <w:proofErr w:type="spellStart"/>
-      <w:r>
-        <w:rPr>
-          <w:rFonts w:ascii="Century Gothic" w:hAnsi="Century Gothic"/>
-        </w:rPr>
-        <w:t>push</w:t>
-      </w:r>
-      <w:proofErr w:type="spellEnd"/>
-      <w:r>
-        <w:rPr>
-          <w:rFonts w:ascii="Century Gothic" w:hAnsi="Century Gothic"/>
-        </w:rPr>
-        <w:t xml:space="preserve"> al </w:t>
-      </w:r>
-      <w:proofErr w:type="spellStart"/>
-      <w:r>
-        <w:rPr>
-          <w:rStyle w:val="nfasis"/>
-          <w:rFonts w:ascii="Century Gothic" w:hAnsi="Century Gothic"/>
-        </w:rPr>
-        <w:t>origin</w:t>
-      </w:r>
-      <w:proofErr w:type="spellEnd"/>
-      <w:r>
-        <w:rPr>
-          <w:rFonts w:ascii="Century Gothic" w:hAnsi="Century Gothic"/>
-        </w:rPr>
-        <w:t xml:space="preserve"> para pasar a hacer </w:t>
-      </w:r>
-      <w:proofErr w:type="spellStart"/>
-      <w:r>
-        <w:rPr>
-          <w:rFonts w:ascii="Century Gothic" w:hAnsi="Century Gothic"/>
-        </w:rPr>
-        <w:t>pull</w:t>
-      </w:r>
-      <w:proofErr w:type="spellEnd"/>
-      <w:r>
-        <w:rPr>
-          <w:rFonts w:ascii="Century Gothic" w:hAnsi="Century Gothic"/>
-        </w:rPr>
-        <w:t xml:space="preserve"> </w:t>
-      </w:r>
-      <w:proofErr w:type="spellStart"/>
-      <w:r>
-        <w:rPr>
-          <w:rFonts w:ascii="Century Gothic" w:hAnsi="Century Gothic"/>
-        </w:rPr>
-        <w:t>request</w:t>
-      </w:r>
-      <w:proofErr w:type="spellEnd"/>
-      <w:r>
-        <w:rPr>
-          <w:rFonts w:ascii="Century Gothic" w:hAnsi="Century Gothic"/>
-        </w:rPr>
-        <w:t>.</w:t>
-      </w:r>
-    </w:p>
-    <w:p>
-      <w:pPr>
-        <w:pStyle w:val="HTMLconformatoprevio"/>
-        <w:rPr>
-          <w:rStyle w:val="CdigoHTML"/>
-          <w:rFonts w:ascii="Century Gothic" w:hAnsi="Century Gothic"/>
-        </w:rPr>
-      </w:pPr>
-      <w:proofErr w:type="spellStart"/>
-      <w:r>
-        <w:rPr>
-          <w:rStyle w:val="CdigoHTML"/>
-          <w:rFonts w:ascii="Century Gothic" w:hAnsi="Century Gothic"/>
-        </w:rPr>
-        <w:t>git</w:t>
-      </w:r>
-      <w:proofErr w:type="spellEnd"/>
-      <w:r>
-        <w:rPr>
-          <w:rStyle w:val="CdigoHTML"/>
-          <w:rFonts w:ascii="Century Gothic" w:hAnsi="Century Gothic"/>
-        </w:rPr>
-        <w:t xml:space="preserve"> </w:t>
-      </w:r>
-      <w:proofErr w:type="spellStart"/>
-      <w:r>
-        <w:rPr>
-          <w:rStyle w:val="CdigoHTML"/>
-          <w:rFonts w:ascii="Century Gothic" w:hAnsi="Century Gothic"/>
-        </w:rPr>
-        <w:t>pull</w:t>
-      </w:r>
-      <w:proofErr w:type="spellEnd"/>
-      <w:r>
-        <w:rPr>
-          <w:rStyle w:val="CdigoHTML"/>
-          <w:rFonts w:ascii="Century Gothic" w:hAnsi="Century Gothic"/>
-        </w:rPr>
-        <w:t xml:space="preserve"> </w:t>
-      </w:r>
-      <w:proofErr w:type="spellStart"/>
-      <w:r>
-        <w:rPr>
-          <w:rStyle w:val="CdigoHTML"/>
-          <w:rFonts w:ascii="Century Gothic" w:hAnsi="Century Gothic"/>
-        </w:rPr>
-        <w:t>upstream</w:t>
-      </w:r>
-      <w:proofErr w:type="spellEnd"/>
-      <w:r>
-        <w:rPr>
-          <w:rStyle w:val="CdigoHTML"/>
-          <w:rFonts w:ascii="Century Gothic" w:hAnsi="Century Gothic"/>
-        </w:rPr>
-        <w:t xml:space="preserve"> </w:t>
-      </w:r>
-      <w:r>
-        <w:rPr>
-          <w:rStyle w:val="hljs-keyword"/>
-          <w:rFonts w:ascii="Century Gothic" w:hAnsi="Century Gothic"/>
-        </w:rPr>
-        <w:t>master</w:t>
-      </w:r>
-    </w:p>
-    <w:p>
-      <w:pPr>
-        <w:pStyle w:val="HTMLconformatoprevio"/>
-        <w:rPr>
-          <w:rFonts w:ascii="Century Gothic" w:hAnsi="Century Gothic"/>
-        </w:rPr>
-      </w:pPr>
-      <w:proofErr w:type="spellStart"/>
-      <w:r>
-        <w:rPr>
-          <w:rStyle w:val="hljs-title"/>
-          <w:rFonts w:ascii="Century Gothic" w:hAnsi="Century Gothic"/>
-        </w:rPr>
-        <w:t>git</w:t>
-      </w:r>
-      <w:proofErr w:type="spellEnd"/>
-      <w:r>
-        <w:rPr>
-          <w:rStyle w:val="CdigoHTML"/>
-          <w:rFonts w:ascii="Century Gothic" w:hAnsi="Century Gothic"/>
-        </w:rPr>
-        <w:t xml:space="preserve"> </w:t>
-      </w:r>
-      <w:proofErr w:type="spellStart"/>
-      <w:r>
-        <w:rPr>
-          <w:rStyle w:val="CdigoHTML"/>
-          <w:rFonts w:ascii="Century Gothic" w:hAnsi="Century Gothic"/>
-        </w:rPr>
-        <w:t>push</w:t>
-      </w:r>
-      <w:proofErr w:type="spellEnd"/>
-      <w:r>
-        <w:rPr>
-          <w:rStyle w:val="CdigoHTML"/>
-          <w:rFonts w:ascii="Century Gothic" w:hAnsi="Century Gothic"/>
-        </w:rPr>
-        <w:t xml:space="preserve"> </w:t>
-      </w:r>
-      <w:proofErr w:type="spellStart"/>
-      <w:r>
-        <w:rPr>
-          <w:rStyle w:val="CdigoHTML"/>
-          <w:rFonts w:ascii="Century Gothic" w:hAnsi="Century Gothic"/>
-        </w:rPr>
-        <w:t>origin</w:t>
-      </w:r>
-      <w:proofErr w:type="spellEnd"/>
-      <w:r>
-        <w:rPr>
-          <w:rStyle w:val="CdigoHTML"/>
-          <w:rFonts w:ascii="Century Gothic" w:hAnsi="Century Gothic"/>
-        </w:rPr>
-        <w:t xml:space="preserve"> </w:t>
-      </w:r>
-      <w:r>
-        <w:rPr>
-          <w:rStyle w:val="hljs-keyword"/>
-          <w:rFonts w:ascii="Century Gothic" w:hAnsi="Century Gothic"/>
-        </w:rPr>
-        <w:t>master</w:t>
+        </w:rPr>
+        <w:t xml:space="preserve"> rebase master</w:t>
       </w:r>
     </w:p>
     <w:p/>
@@ -33061,6 +34705,155 @@
     </w:lvl>
   </w:abstractNum>
   <w:abstractNum w:abstractNumId="15" w15:restartNumberingAfterBreak="0">
+    <w:nsid w:val="2FD94221"/>
+    <w:multiLevelType w:val="multilevel"/>
+    <w:tmpl w:val="5E147866"/>
+    <w:lvl w:ilvl="0">
+      <w:start w:val="1"/>
+      <w:numFmt w:val="bullet"/>
+      <w:lvlText w:val=""/>
+      <w:lvlJc w:val="left"/>
+      <w:pPr>
+        <w:tabs>
+          <w:tab w:val="num" w:pos="720"/>
+        </w:tabs>
+        <w:ind w:left="720" w:hanging="360"/>
+      </w:pPr>
+      <w:rPr>
+        <w:rFonts w:ascii="Symbol" w:hAnsi="Symbol" w:hint="default"/>
+        <w:sz w:val="20"/>
+      </w:rPr>
+    </w:lvl>
+    <w:lvl w:ilvl="1" w:tentative="1">
+      <w:start w:val="1"/>
+      <w:numFmt w:val="bullet"/>
+      <w:lvlText w:val="o"/>
+      <w:lvlJc w:val="left"/>
+      <w:pPr>
+        <w:tabs>
+          <w:tab w:val="num" w:pos="1440"/>
+        </w:tabs>
+        <w:ind w:left="1440" w:hanging="360"/>
+      </w:pPr>
+      <w:rPr>
+        <w:rFonts w:ascii="Courier New" w:hAnsi="Courier New" w:hint="default"/>
+        <w:sz w:val="20"/>
+      </w:rPr>
+    </w:lvl>
+    <w:lvl w:ilvl="2" w:tentative="1">
+      <w:start w:val="1"/>
+      <w:numFmt w:val="bullet"/>
+      <w:lvlText w:val=""/>
+      <w:lvlJc w:val="left"/>
+      <w:pPr>
+        <w:tabs>
+          <w:tab w:val="num" w:pos="2160"/>
+        </w:tabs>
+        <w:ind w:left="2160" w:hanging="360"/>
+      </w:pPr>
+      <w:rPr>
+        <w:rFonts w:ascii="Wingdings" w:hAnsi="Wingdings" w:hint="default"/>
+        <w:sz w:val="20"/>
+      </w:rPr>
+    </w:lvl>
+    <w:lvl w:ilvl="3" w:tentative="1">
+      <w:start w:val="1"/>
+      <w:numFmt w:val="bullet"/>
+      <w:lvlText w:val=""/>
+      <w:lvlJc w:val="left"/>
+      <w:pPr>
+        <w:tabs>
+          <w:tab w:val="num" w:pos="2880"/>
+        </w:tabs>
+        <w:ind w:left="2880" w:hanging="360"/>
+      </w:pPr>
+      <w:rPr>
+        <w:rFonts w:ascii="Wingdings" w:hAnsi="Wingdings" w:hint="default"/>
+        <w:sz w:val="20"/>
+      </w:rPr>
+    </w:lvl>
+    <w:lvl w:ilvl="4" w:tentative="1">
+      <w:start w:val="1"/>
+      <w:numFmt w:val="bullet"/>
+      <w:lvlText w:val=""/>
+      <w:lvlJc w:val="left"/>
+      <w:pPr>
+        <w:tabs>
+          <w:tab w:val="num" w:pos="3600"/>
+        </w:tabs>
+        <w:ind w:left="3600" w:hanging="360"/>
+      </w:pPr>
+      <w:rPr>
+        <w:rFonts w:ascii="Wingdings" w:hAnsi="Wingdings" w:hint="default"/>
+        <w:sz w:val="20"/>
+      </w:rPr>
+    </w:lvl>
+    <w:lvl w:ilvl="5" w:tentative="1">
+      <w:start w:val="1"/>
+      <w:numFmt w:val="bullet"/>
+      <w:lvlText w:val=""/>
+      <w:lvlJc w:val="left"/>
+      <w:pPr>
+        <w:tabs>
+          <w:tab w:val="num" w:pos="4320"/>
+        </w:tabs>
+        <w:ind w:left="4320" w:hanging="360"/>
+      </w:pPr>
+      <w:rPr>
+        <w:rFonts w:ascii="Wingdings" w:hAnsi="Wingdings" w:hint="default"/>
+        <w:sz w:val="20"/>
+      </w:rPr>
+    </w:lvl>
+    <w:lvl w:ilvl="6" w:tentative="1">
+      <w:start w:val="1"/>
+      <w:numFmt w:val="bullet"/>
+      <w:lvlText w:val=""/>
+      <w:lvlJc w:val="left"/>
+      <w:pPr>
+        <w:tabs>
+          <w:tab w:val="num" w:pos="5040"/>
+        </w:tabs>
+        <w:ind w:left="5040" w:hanging="360"/>
+      </w:pPr>
+      <w:rPr>
+        <w:rFonts w:ascii="Wingdings" w:hAnsi="Wingdings" w:hint="default"/>
+        <w:sz w:val="20"/>
+      </w:rPr>
+    </w:lvl>
+    <w:lvl w:ilvl="7" w:tentative="1">
+      <w:start w:val="1"/>
+      <w:numFmt w:val="bullet"/>
+      <w:lvlText w:val=""/>
+      <w:lvlJc w:val="left"/>
+      <w:pPr>
+        <w:tabs>
+          <w:tab w:val="num" w:pos="5760"/>
+        </w:tabs>
+        <w:ind w:left="5760" w:hanging="360"/>
+      </w:pPr>
+      <w:rPr>
+        <w:rFonts w:ascii="Wingdings" w:hAnsi="Wingdings" w:hint="default"/>
+        <w:sz w:val="20"/>
+      </w:rPr>
+    </w:lvl>
+    <w:lvl w:ilvl="8" w:tentative="1">
+      <w:start w:val="1"/>
+      <w:numFmt w:val="bullet"/>
+      <w:lvlText w:val=""/>
+      <w:lvlJc w:val="left"/>
+      <w:pPr>
+        <w:tabs>
+          <w:tab w:val="num" w:pos="6480"/>
+        </w:tabs>
+        <w:ind w:left="6480" w:hanging="360"/>
+      </w:pPr>
+      <w:rPr>
+        <w:rFonts w:ascii="Wingdings" w:hAnsi="Wingdings" w:hint="default"/>
+        <w:sz w:val="20"/>
+      </w:rPr>
+    </w:lvl>
+  </w:abstractNum>
+  <w:abstractNum w:abstractNumId="16" w15:restartNumberingAfterBreak="0">
     <w:nsid w:val="3074002E"/>
     <w:multiLevelType w:val="multilevel"/>
     <w:tmpl w:val="1D70CB0A"/>
@@ -33209,7 +35002,156 @@
       </w:rPr>
     </w:lvl>
   </w:abstractNum>
-  <w:abstractNum w:abstractNumId="16" w15:restartNumberingAfterBreak="0">
+  <w:abstractNum w:abstractNumId="17" w15:restartNumberingAfterBreak="0">
+    <w:nsid w:val="329D6FDF"/>
+    <w:multiLevelType w:val="multilevel"/>
+    <w:tmpl w:val="08F03730"/>
+    <w:lvl w:ilvl="0">
+      <w:start w:val="1"/>
+      <w:numFmt w:val="bullet"/>
+      <w:lvlText w:val=""/>
+      <w:lvlJc w:val="left"/>
+      <w:pPr>
+        <w:tabs>
+          <w:tab w:val="num" w:pos="720"/>
+        </w:tabs>
+        <w:ind w:left="720" w:hanging="360"/>
+      </w:pPr>
+      <w:rPr>
+        <w:rFonts w:ascii="Symbol" w:hAnsi="Symbol" w:hint="default"/>
+        <w:sz w:val="20"/>
+      </w:rPr>
+    </w:lvl>
+    <w:lvl w:ilvl="1" w:tentative="1">
+      <w:start w:val="1"/>
+      <w:numFmt w:val="bullet"/>
+      <w:lvlText w:val="o"/>
+      <w:lvlJc w:val="left"/>
+      <w:pPr>
+        <w:tabs>
+          <w:tab w:val="num" w:pos="1440"/>
+        </w:tabs>
+        <w:ind w:left="1440" w:hanging="360"/>
+      </w:pPr>
+      <w:rPr>
+        <w:rFonts w:ascii="Courier New" w:hAnsi="Courier New" w:hint="default"/>
+        <w:sz w:val="20"/>
+      </w:rPr>
+    </w:lvl>
+    <w:lvl w:ilvl="2" w:tentative="1">
+      <w:start w:val="1"/>
+      <w:numFmt w:val="bullet"/>
+      <w:lvlText w:val=""/>
+      <w:lvlJc w:val="left"/>
+      <w:pPr>
+        <w:tabs>
+          <w:tab w:val="num" w:pos="2160"/>
+        </w:tabs>
+        <w:ind w:left="2160" w:hanging="360"/>
+      </w:pPr>
+      <w:rPr>
+        <w:rFonts w:ascii="Wingdings" w:hAnsi="Wingdings" w:hint="default"/>
+        <w:sz w:val="20"/>
+      </w:rPr>
+    </w:lvl>
+    <w:lvl w:ilvl="3" w:tentative="1">
+      <w:start w:val="1"/>
+      <w:numFmt w:val="bullet"/>
+      <w:lvlText w:val=""/>
+      <w:lvlJc w:val="left"/>
+      <w:pPr>
+        <w:tabs>
+          <w:tab w:val="num" w:pos="2880"/>
+        </w:tabs>
+        <w:ind w:left="2880" w:hanging="360"/>
+      </w:pPr>
+      <w:rPr>
+        <w:rFonts w:ascii="Wingdings" w:hAnsi="Wingdings" w:hint="default"/>
+        <w:sz w:val="20"/>
+      </w:rPr>
+    </w:lvl>
+    <w:lvl w:ilvl="4" w:tentative="1">
+      <w:start w:val="1"/>
+      <w:numFmt w:val="bullet"/>
+      <w:lvlText w:val=""/>
+      <w:lvlJc w:val="left"/>
+      <w:pPr>
+        <w:tabs>
+          <w:tab w:val="num" w:pos="3600"/>
+        </w:tabs>
+        <w:ind w:left="3600" w:hanging="360"/>
+      </w:pPr>
+      <w:rPr>
+        <w:rFonts w:ascii="Wingdings" w:hAnsi="Wingdings" w:hint="default"/>
+        <w:sz w:val="20"/>
+      </w:rPr>
+    </w:lvl>
+    <w:lvl w:ilvl="5" w:tentative="1">
+      <w:start w:val="1"/>
+      <w:numFmt w:val="bullet"/>
+      <w:lvlText w:val=""/>
+      <w:lvlJc w:val="left"/>
+      <w:pPr>
+        <w:tabs>
+          <w:tab w:val="num" w:pos="4320"/>
+        </w:tabs>
+        <w:ind w:left="4320" w:hanging="360"/>
+      </w:pPr>
+      <w:rPr>
+        <w:rFonts w:ascii="Wingdings" w:hAnsi="Wingdings" w:hint="default"/>
+        <w:sz w:val="20"/>
+      </w:rPr>
+    </w:lvl>
+    <w:lvl w:ilvl="6" w:tentative="1">
+      <w:start w:val="1"/>
+      <w:numFmt w:val="bullet"/>
+      <w:lvlText w:val=""/>
+      <w:lvlJc w:val="left"/>
+      <w:pPr>
+        <w:tabs>
+          <w:tab w:val="num" w:pos="5040"/>
+        </w:tabs>
+        <w:ind w:left="5040" w:hanging="360"/>
+      </w:pPr>
+      <w:rPr>
+        <w:rFonts w:ascii="Wingdings" w:hAnsi="Wingdings" w:hint="default"/>
+        <w:sz w:val="20"/>
+      </w:rPr>
+    </w:lvl>
+    <w:lvl w:ilvl="7" w:tentative="1">
+      <w:start w:val="1"/>
+      <w:numFmt w:val="bullet"/>
+      <w:lvlText w:val=""/>
+      <w:lvlJc w:val="left"/>
+      <w:pPr>
+        <w:tabs>
+          <w:tab w:val="num" w:pos="5760"/>
+        </w:tabs>
+        <w:ind w:left="5760" w:hanging="360"/>
+      </w:pPr>
+      <w:rPr>
+        <w:rFonts w:ascii="Wingdings" w:hAnsi="Wingdings" w:hint="default"/>
+        <w:sz w:val="20"/>
+      </w:rPr>
+    </w:lvl>
+    <w:lvl w:ilvl="8" w:tentative="1">
+      <w:start w:val="1"/>
+      <w:numFmt w:val="bullet"/>
+      <w:lvlText w:val=""/>
+      <w:lvlJc w:val="left"/>
+      <w:pPr>
+        <w:tabs>
+          <w:tab w:val="num" w:pos="6480"/>
+        </w:tabs>
+        <w:ind w:left="6480" w:hanging="360"/>
+      </w:pPr>
+      <w:rPr>
+        <w:rFonts w:ascii="Wingdings" w:hAnsi="Wingdings" w:hint="default"/>
+        <w:sz w:val="20"/>
+      </w:rPr>
+    </w:lvl>
+  </w:abstractNum>
+  <w:abstractNum w:abstractNumId="18" w15:restartNumberingAfterBreak="0">
     <w:nsid w:val="34B657A8"/>
     <w:multiLevelType w:val="multilevel"/>
     <w:tmpl w:val="45F2AFA4"/>
@@ -33354,7 +35296,7 @@
       </w:rPr>
     </w:lvl>
   </w:abstractNum>
-  <w:abstractNum w:abstractNumId="17" w15:restartNumberingAfterBreak="0">
+  <w:abstractNum w:abstractNumId="19" w15:restartNumberingAfterBreak="0">
     <w:nsid w:val="365F0C9F"/>
     <w:multiLevelType w:val="multilevel"/>
     <w:tmpl w:val="B7F26B30"/>
@@ -33503,7 +35445,7 @@
       </w:rPr>
     </w:lvl>
   </w:abstractNum>
-  <w:abstractNum w:abstractNumId="18" w15:restartNumberingAfterBreak="0">
+  <w:abstractNum w:abstractNumId="20" w15:restartNumberingAfterBreak="0">
     <w:nsid w:val="36D71F7D"/>
     <w:multiLevelType w:val="multilevel"/>
     <w:tmpl w:val="5F944324"/>
@@ -33652,7 +35594,7 @@
       </w:rPr>
     </w:lvl>
   </w:abstractNum>
-  <w:abstractNum w:abstractNumId="19" w15:restartNumberingAfterBreak="0">
+  <w:abstractNum w:abstractNumId="21" w15:restartNumberingAfterBreak="0">
     <w:nsid w:val="38880AB6"/>
     <w:multiLevelType w:val="multilevel"/>
     <w:tmpl w:val="55365446"/>
@@ -33801,7 +35743,7 @@
       </w:rPr>
     </w:lvl>
   </w:abstractNum>
-  <w:abstractNum w:abstractNumId="20" w15:restartNumberingAfterBreak="0">
+  <w:abstractNum w:abstractNumId="22" w15:restartNumberingAfterBreak="0">
     <w:nsid w:val="3B961B44"/>
     <w:multiLevelType w:val="multilevel"/>
     <w:tmpl w:val="77CE89FC"/>
@@ -33950,7 +35892,7 @@
       </w:rPr>
     </w:lvl>
   </w:abstractNum>
-  <w:abstractNum w:abstractNumId="21" w15:restartNumberingAfterBreak="0">
+  <w:abstractNum w:abstractNumId="23" w15:restartNumberingAfterBreak="0">
     <w:nsid w:val="3EB277A5"/>
     <w:multiLevelType w:val="multilevel"/>
     <w:tmpl w:val="83A82352"/>
@@ -34099,7 +36041,7 @@
       </w:rPr>
     </w:lvl>
   </w:abstractNum>
-  <w:abstractNum w:abstractNumId="22" w15:restartNumberingAfterBreak="0">
+  <w:abstractNum w:abstractNumId="24" w15:restartNumberingAfterBreak="0">
     <w:nsid w:val="3FC51DDE"/>
     <w:multiLevelType w:val="multilevel"/>
     <w:tmpl w:val="F5021388"/>
@@ -34248,7 +36190,7 @@
       </w:rPr>
     </w:lvl>
   </w:abstractNum>
-  <w:abstractNum w:abstractNumId="23" w15:restartNumberingAfterBreak="0">
+  <w:abstractNum w:abstractNumId="25" w15:restartNumberingAfterBreak="0">
     <w:nsid w:val="41952316"/>
     <w:multiLevelType w:val="multilevel"/>
     <w:tmpl w:val="82489DC4"/>
@@ -34397,7 +36339,156 @@
       </w:rPr>
     </w:lvl>
   </w:abstractNum>
-  <w:abstractNum w:abstractNumId="24" w15:restartNumberingAfterBreak="0">
+  <w:abstractNum w:abstractNumId="26" w15:restartNumberingAfterBreak="0">
+    <w:nsid w:val="472774DB"/>
+    <w:multiLevelType w:val="multilevel"/>
+    <w:tmpl w:val="99864BF2"/>
+    <w:lvl w:ilvl="0">
+      <w:start w:val="1"/>
+      <w:numFmt w:val="bullet"/>
+      <w:lvlText w:val=""/>
+      <w:lvlJc w:val="left"/>
+      <w:pPr>
+        <w:tabs>
+          <w:tab w:val="num" w:pos="720"/>
+        </w:tabs>
+        <w:ind w:left="720" w:hanging="360"/>
+      </w:pPr>
+      <w:rPr>
+        <w:rFonts w:ascii="Symbol" w:hAnsi="Symbol" w:hint="default"/>
+        <w:sz w:val="20"/>
+      </w:rPr>
+    </w:lvl>
+    <w:lvl w:ilvl="1" w:tentative="1">
+      <w:start w:val="1"/>
+      <w:numFmt w:val="bullet"/>
+      <w:lvlText w:val="o"/>
+      <w:lvlJc w:val="left"/>
+      <w:pPr>
+        <w:tabs>
+          <w:tab w:val="num" w:pos="1440"/>
+        </w:tabs>
+        <w:ind w:left="1440" w:hanging="360"/>
+      </w:pPr>
+      <w:rPr>
+        <w:rFonts w:ascii="Courier New" w:hAnsi="Courier New" w:hint="default"/>
+        <w:sz w:val="20"/>
+      </w:rPr>
+    </w:lvl>
+    <w:lvl w:ilvl="2" w:tentative="1">
+      <w:start w:val="1"/>
+      <w:numFmt w:val="bullet"/>
+      <w:lvlText w:val=""/>
+      <w:lvlJc w:val="left"/>
+      <w:pPr>
+        <w:tabs>
+          <w:tab w:val="num" w:pos="2160"/>
+        </w:tabs>
+        <w:ind w:left="2160" w:hanging="360"/>
+      </w:pPr>
+      <w:rPr>
+        <w:rFonts w:ascii="Wingdings" w:hAnsi="Wingdings" w:hint="default"/>
+        <w:sz w:val="20"/>
+      </w:rPr>
+    </w:lvl>
+    <w:lvl w:ilvl="3" w:tentative="1">
+      <w:start w:val="1"/>
+      <w:numFmt w:val="bullet"/>
+      <w:lvlText w:val=""/>
+      <w:lvlJc w:val="left"/>
+      <w:pPr>
+        <w:tabs>
+          <w:tab w:val="num" w:pos="2880"/>
+        </w:tabs>
+        <w:ind w:left="2880" w:hanging="360"/>
+      </w:pPr>
+      <w:rPr>
+        <w:rFonts w:ascii="Wingdings" w:hAnsi="Wingdings" w:hint="default"/>
+        <w:sz w:val="20"/>
+      </w:rPr>
+    </w:lvl>
+    <w:lvl w:ilvl="4" w:tentative="1">
+      <w:start w:val="1"/>
+      <w:numFmt w:val="bullet"/>
+      <w:lvlText w:val=""/>
+      <w:lvlJc w:val="left"/>
+      <w:pPr>
+        <w:tabs>
+          <w:tab w:val="num" w:pos="3600"/>
+        </w:tabs>
+        <w:ind w:left="3600" w:hanging="360"/>
+      </w:pPr>
+      <w:rPr>
+        <w:rFonts w:ascii="Wingdings" w:hAnsi="Wingdings" w:hint="default"/>
+        <w:sz w:val="20"/>
+      </w:rPr>
+    </w:lvl>
+    <w:lvl w:ilvl="5" w:tentative="1">
+      <w:start w:val="1"/>
+      <w:numFmt w:val="bullet"/>
+      <w:lvlText w:val=""/>
+      <w:lvlJc w:val="left"/>
+      <w:pPr>
+        <w:tabs>
+          <w:tab w:val="num" w:pos="4320"/>
+        </w:tabs>
+        <w:ind w:left="4320" w:hanging="360"/>
+      </w:pPr>
+      <w:rPr>
+        <w:rFonts w:ascii="Wingdings" w:hAnsi="Wingdings" w:hint="default"/>
+        <w:sz w:val="20"/>
+      </w:rPr>
+    </w:lvl>
+    <w:lvl w:ilvl="6" w:tentative="1">
+      <w:start w:val="1"/>
+      <w:numFmt w:val="bullet"/>
+      <w:lvlText w:val=""/>
+      <w:lvlJc w:val="left"/>
+      <w:pPr>
+        <w:tabs>
+          <w:tab w:val="num" w:pos="5040"/>
+        </w:tabs>
+        <w:ind w:left="5040" w:hanging="360"/>
+      </w:pPr>
+      <w:rPr>
+        <w:rFonts w:ascii="Wingdings" w:hAnsi="Wingdings" w:hint="default"/>
+        <w:sz w:val="20"/>
+      </w:rPr>
+    </w:lvl>
+    <w:lvl w:ilvl="7" w:tentative="1">
+      <w:start w:val="1"/>
+      <w:numFmt w:val="bullet"/>
+      <w:lvlText w:val=""/>
+      <w:lvlJc w:val="left"/>
+      <w:pPr>
+        <w:tabs>
+          <w:tab w:val="num" w:pos="5760"/>
+        </w:tabs>
+        <w:ind w:left="5760" w:hanging="360"/>
+      </w:pPr>
+      <w:rPr>
+        <w:rFonts w:ascii="Wingdings" w:hAnsi="Wingdings" w:hint="default"/>
+        <w:sz w:val="20"/>
+      </w:rPr>
+    </w:lvl>
+    <w:lvl w:ilvl="8" w:tentative="1">
+      <w:start w:val="1"/>
+      <w:numFmt w:val="bullet"/>
+      <w:lvlText w:val=""/>
+      <w:lvlJc w:val="left"/>
+      <w:pPr>
+        <w:tabs>
+          <w:tab w:val="num" w:pos="6480"/>
+        </w:tabs>
+        <w:ind w:left="6480" w:hanging="360"/>
+      </w:pPr>
+      <w:rPr>
+        <w:rFonts w:ascii="Wingdings" w:hAnsi="Wingdings" w:hint="default"/>
+        <w:sz w:val="20"/>
+      </w:rPr>
+    </w:lvl>
+  </w:abstractNum>
+  <w:abstractNum w:abstractNumId="27" w15:restartNumberingAfterBreak="0">
     <w:nsid w:val="4C935A25"/>
     <w:multiLevelType w:val="multilevel"/>
     <w:tmpl w:val="07BACD38"/>
@@ -34546,7 +36637,7 @@
       </w:rPr>
     </w:lvl>
   </w:abstractNum>
-  <w:abstractNum w:abstractNumId="25" w15:restartNumberingAfterBreak="0">
+  <w:abstractNum w:abstractNumId="28" w15:restartNumberingAfterBreak="0">
     <w:nsid w:val="4CDF565C"/>
     <w:multiLevelType w:val="multilevel"/>
     <w:tmpl w:val="A0D6B80A"/>
@@ -34659,7 +36750,7 @@
       </w:pPr>
     </w:lvl>
   </w:abstractNum>
-  <w:abstractNum w:abstractNumId="26" w15:restartNumberingAfterBreak="0">
+  <w:abstractNum w:abstractNumId="29" w15:restartNumberingAfterBreak="0">
     <w:nsid w:val="4E4B4B57"/>
     <w:multiLevelType w:val="multilevel"/>
     <w:tmpl w:val="3AB210EC"/>
@@ -34772,7 +36863,7 @@
       </w:pPr>
     </w:lvl>
   </w:abstractNum>
-  <w:abstractNum w:abstractNumId="27" w15:restartNumberingAfterBreak="0">
+  <w:abstractNum w:abstractNumId="30" w15:restartNumberingAfterBreak="0">
     <w:nsid w:val="4F507E23"/>
     <w:multiLevelType w:val="multilevel"/>
     <w:tmpl w:val="B07404A8"/>
@@ -34921,7 +37012,7 @@
       </w:rPr>
     </w:lvl>
   </w:abstractNum>
-  <w:abstractNum w:abstractNumId="28" w15:restartNumberingAfterBreak="0">
+  <w:abstractNum w:abstractNumId="31" w15:restartNumberingAfterBreak="0">
     <w:nsid w:val="501C0D6E"/>
     <w:multiLevelType w:val="multilevel"/>
     <w:tmpl w:val="B6C8A094"/>
@@ -35070,7 +37161,7 @@
       </w:rPr>
     </w:lvl>
   </w:abstractNum>
-  <w:abstractNum w:abstractNumId="29" w15:restartNumberingAfterBreak="0">
+  <w:abstractNum w:abstractNumId="32" w15:restartNumberingAfterBreak="0">
     <w:nsid w:val="51D06E21"/>
     <w:multiLevelType w:val="multilevel"/>
     <w:tmpl w:val="6F7EC770"/>
@@ -35219,7 +37310,7 @@
       </w:rPr>
     </w:lvl>
   </w:abstractNum>
-  <w:abstractNum w:abstractNumId="30" w15:restartNumberingAfterBreak="0">
+  <w:abstractNum w:abstractNumId="33" w15:restartNumberingAfterBreak="0">
     <w:nsid w:val="52DA4373"/>
     <w:multiLevelType w:val="multilevel"/>
     <w:tmpl w:val="9CC248B2"/>
@@ -35368,7 +37459,7 @@
       </w:rPr>
     </w:lvl>
   </w:abstractNum>
-  <w:abstractNum w:abstractNumId="31" w15:restartNumberingAfterBreak="0">
+  <w:abstractNum w:abstractNumId="34" w15:restartNumberingAfterBreak="0">
     <w:nsid w:val="534E282E"/>
     <w:multiLevelType w:val="multilevel"/>
     <w:tmpl w:val="43BC06A2"/>
@@ -35517,7 +37608,7 @@
       </w:rPr>
     </w:lvl>
   </w:abstractNum>
-  <w:abstractNum w:abstractNumId="32" w15:restartNumberingAfterBreak="0">
+  <w:abstractNum w:abstractNumId="35" w15:restartNumberingAfterBreak="0">
     <w:nsid w:val="54656D6C"/>
     <w:multiLevelType w:val="multilevel"/>
     <w:tmpl w:val="15965B9E"/>
@@ -35666,7 +37757,156 @@
       </w:rPr>
     </w:lvl>
   </w:abstractNum>
-  <w:abstractNum w:abstractNumId="33" w15:restartNumberingAfterBreak="0">
+  <w:abstractNum w:abstractNumId="36" w15:restartNumberingAfterBreak="0">
+    <w:nsid w:val="58AD34ED"/>
+    <w:multiLevelType w:val="multilevel"/>
+    <w:tmpl w:val="70388B2A"/>
+    <w:lvl w:ilvl="0">
+      <w:start w:val="1"/>
+      <w:numFmt w:val="bullet"/>
+      <w:lvlText w:val=""/>
+      <w:lvlJc w:val="left"/>
+      <w:pPr>
+        <w:tabs>
+          <w:tab w:val="num" w:pos="720"/>
+        </w:tabs>
+        <w:ind w:left="720" w:hanging="360"/>
+      </w:pPr>
+      <w:rPr>
+        <w:rFonts w:ascii="Symbol" w:hAnsi="Symbol" w:hint="default"/>
+        <w:sz w:val="20"/>
+      </w:rPr>
+    </w:lvl>
+    <w:lvl w:ilvl="1" w:tentative="1">
+      <w:start w:val="1"/>
+      <w:numFmt w:val="bullet"/>
+      <w:lvlText w:val="o"/>
+      <w:lvlJc w:val="left"/>
+      <w:pPr>
+        <w:tabs>
+          <w:tab w:val="num" w:pos="1440"/>
+        </w:tabs>
+        <w:ind w:left="1440" w:hanging="360"/>
+      </w:pPr>
+      <w:rPr>
+        <w:rFonts w:ascii="Courier New" w:hAnsi="Courier New" w:hint="default"/>
+        <w:sz w:val="20"/>
+      </w:rPr>
+    </w:lvl>
+    <w:lvl w:ilvl="2" w:tentative="1">
+      <w:start w:val="1"/>
+      <w:numFmt w:val="bullet"/>
+      <w:lvlText w:val=""/>
+      <w:lvlJc w:val="left"/>
+      <w:pPr>
+        <w:tabs>
+          <w:tab w:val="num" w:pos="2160"/>
+        </w:tabs>
+        <w:ind w:left="2160" w:hanging="360"/>
+      </w:pPr>
+      <w:rPr>
+        <w:rFonts w:ascii="Wingdings" w:hAnsi="Wingdings" w:hint="default"/>
+        <w:sz w:val="20"/>
+      </w:rPr>
+    </w:lvl>
+    <w:lvl w:ilvl="3" w:tentative="1">
+      <w:start w:val="1"/>
+      <w:numFmt w:val="bullet"/>
+      <w:lvlText w:val=""/>
+      <w:lvlJc w:val="left"/>
+      <w:pPr>
+        <w:tabs>
+          <w:tab w:val="num" w:pos="2880"/>
+        </w:tabs>
+        <w:ind w:left="2880" w:hanging="360"/>
+      </w:pPr>
+      <w:rPr>
+        <w:rFonts w:ascii="Wingdings" w:hAnsi="Wingdings" w:hint="default"/>
+        <w:sz w:val="20"/>
+      </w:rPr>
+    </w:lvl>
+    <w:lvl w:ilvl="4" w:tentative="1">
+      <w:start w:val="1"/>
+      <w:numFmt w:val="bullet"/>
+      <w:lvlText w:val=""/>
+      <w:lvlJc w:val="left"/>
+      <w:pPr>
+        <w:tabs>
+          <w:tab w:val="num" w:pos="3600"/>
+        </w:tabs>
+        <w:ind w:left="3600" w:hanging="360"/>
+      </w:pPr>
+      <w:rPr>
+        <w:rFonts w:ascii="Wingdings" w:hAnsi="Wingdings" w:hint="default"/>
+        <w:sz w:val="20"/>
+      </w:rPr>
+    </w:lvl>
+    <w:lvl w:ilvl="5" w:tentative="1">
+      <w:start w:val="1"/>
+      <w:numFmt w:val="bullet"/>
+      <w:lvlText w:val=""/>
+      <w:lvlJc w:val="left"/>
+      <w:pPr>
+        <w:tabs>
+          <w:tab w:val="num" w:pos="4320"/>
+        </w:tabs>
+        <w:ind w:left="4320" w:hanging="360"/>
+      </w:pPr>
+      <w:rPr>
+        <w:rFonts w:ascii="Wingdings" w:hAnsi="Wingdings" w:hint="default"/>
+        <w:sz w:val="20"/>
+      </w:rPr>
+    </w:lvl>
+    <w:lvl w:ilvl="6" w:tentative="1">
+      <w:start w:val="1"/>
+      <w:numFmt w:val="bullet"/>
+      <w:lvlText w:val=""/>
+      <w:lvlJc w:val="left"/>
+      <w:pPr>
+        <w:tabs>
+          <w:tab w:val="num" w:pos="5040"/>
+        </w:tabs>
+        <w:ind w:left="5040" w:hanging="360"/>
+      </w:pPr>
+      <w:rPr>
+        <w:rFonts w:ascii="Wingdings" w:hAnsi="Wingdings" w:hint="default"/>
+        <w:sz w:val="20"/>
+      </w:rPr>
+    </w:lvl>
+    <w:lvl w:ilvl="7" w:tentative="1">
+      <w:start w:val="1"/>
+      <w:numFmt w:val="bullet"/>
+      <w:lvlText w:val=""/>
+      <w:lvlJc w:val="left"/>
+      <w:pPr>
+        <w:tabs>
+          <w:tab w:val="num" w:pos="5760"/>
+        </w:tabs>
+        <w:ind w:left="5760" w:hanging="360"/>
+      </w:pPr>
+      <w:rPr>
+        <w:rFonts w:ascii="Wingdings" w:hAnsi="Wingdings" w:hint="default"/>
+        <w:sz w:val="20"/>
+      </w:rPr>
+    </w:lvl>
+    <w:lvl w:ilvl="8" w:tentative="1">
+      <w:start w:val="1"/>
+      <w:numFmt w:val="bullet"/>
+      <w:lvlText w:val=""/>
+      <w:lvlJc w:val="left"/>
+      <w:pPr>
+        <w:tabs>
+          <w:tab w:val="num" w:pos="6480"/>
+        </w:tabs>
+        <w:ind w:left="6480" w:hanging="360"/>
+      </w:pPr>
+      <w:rPr>
+        <w:rFonts w:ascii="Wingdings" w:hAnsi="Wingdings" w:hint="default"/>
+        <w:sz w:val="20"/>
+      </w:rPr>
+    </w:lvl>
+  </w:abstractNum>
+  <w:abstractNum w:abstractNumId="37" w15:restartNumberingAfterBreak="0">
     <w:nsid w:val="58E50AAA"/>
     <w:multiLevelType w:val="multilevel"/>
     <w:tmpl w:val="9036C96A"/>
@@ -35815,7 +38055,7 @@
       </w:rPr>
     </w:lvl>
   </w:abstractNum>
-  <w:abstractNum w:abstractNumId="34" w15:restartNumberingAfterBreak="0">
+  <w:abstractNum w:abstractNumId="38" w15:restartNumberingAfterBreak="0">
     <w:nsid w:val="59EA2974"/>
     <w:multiLevelType w:val="multilevel"/>
     <w:tmpl w:val="1ABC1010"/>
@@ -35964,7 +38204,7 @@
       </w:rPr>
     </w:lvl>
   </w:abstractNum>
-  <w:abstractNum w:abstractNumId="35" w15:restartNumberingAfterBreak="0">
+  <w:abstractNum w:abstractNumId="39" w15:restartNumberingAfterBreak="0">
     <w:nsid w:val="5A4E3D56"/>
     <w:multiLevelType w:val="multilevel"/>
     <w:tmpl w:val="ADDAF006"/>
@@ -36077,7 +38317,7 @@
       </w:pPr>
     </w:lvl>
   </w:abstractNum>
-  <w:abstractNum w:abstractNumId="36" w15:restartNumberingAfterBreak="0">
+  <w:abstractNum w:abstractNumId="40" w15:restartNumberingAfterBreak="0">
     <w:nsid w:val="5C76701E"/>
     <w:multiLevelType w:val="multilevel"/>
     <w:tmpl w:val="ED28B72A"/>
@@ -36226,7 +38466,7 @@
       </w:rPr>
     </w:lvl>
   </w:abstractNum>
-  <w:abstractNum w:abstractNumId="37" w15:restartNumberingAfterBreak="0">
+  <w:abstractNum w:abstractNumId="41" w15:restartNumberingAfterBreak="0">
     <w:nsid w:val="5FC54696"/>
     <w:multiLevelType w:val="multilevel"/>
     <w:tmpl w:val="4C083AD8"/>
@@ -36371,7 +38611,7 @@
       </w:rPr>
     </w:lvl>
   </w:abstractNum>
-  <w:abstractNum w:abstractNumId="38" w15:restartNumberingAfterBreak="0">
+  <w:abstractNum w:abstractNumId="42" w15:restartNumberingAfterBreak="0">
     <w:nsid w:val="626E6865"/>
     <w:multiLevelType w:val="multilevel"/>
     <w:tmpl w:val="520AA540"/>
@@ -36520,7 +38760,7 @@
       </w:rPr>
     </w:lvl>
   </w:abstractNum>
-  <w:abstractNum w:abstractNumId="39" w15:restartNumberingAfterBreak="0">
+  <w:abstractNum w:abstractNumId="43" w15:restartNumberingAfterBreak="0">
     <w:nsid w:val="685C5F0F"/>
     <w:multiLevelType w:val="multilevel"/>
     <w:tmpl w:val="1370F7BC"/>
@@ -36633,7 +38873,7 @@
       </w:pPr>
     </w:lvl>
   </w:abstractNum>
-  <w:abstractNum w:abstractNumId="40" w15:restartNumberingAfterBreak="0">
+  <w:abstractNum w:abstractNumId="44" w15:restartNumberingAfterBreak="0">
     <w:nsid w:val="68F83AA6"/>
     <w:multiLevelType w:val="multilevel"/>
     <w:tmpl w:val="7012C49C"/>
@@ -36746,7 +38986,7 @@
       </w:pPr>
     </w:lvl>
   </w:abstractNum>
-  <w:abstractNum w:abstractNumId="41" w15:restartNumberingAfterBreak="0">
+  <w:abstractNum w:abstractNumId="45" w15:restartNumberingAfterBreak="0">
     <w:nsid w:val="6CDC7602"/>
     <w:multiLevelType w:val="multilevel"/>
     <w:tmpl w:val="DE166C02"/>
@@ -36895,7 +39135,7 @@
       </w:rPr>
     </w:lvl>
   </w:abstractNum>
-  <w:abstractNum w:abstractNumId="42" w15:restartNumberingAfterBreak="0">
+  <w:abstractNum w:abstractNumId="46" w15:restartNumberingAfterBreak="0">
     <w:nsid w:val="6D743975"/>
     <w:multiLevelType w:val="multilevel"/>
     <w:tmpl w:val="00202BEA"/>
@@ -37044,7 +39284,7 @@
       </w:rPr>
     </w:lvl>
   </w:abstractNum>
-  <w:abstractNum w:abstractNumId="43" w15:restartNumberingAfterBreak="0">
+  <w:abstractNum w:abstractNumId="47" w15:restartNumberingAfterBreak="0">
     <w:nsid w:val="6FBC5B8C"/>
     <w:multiLevelType w:val="multilevel"/>
     <w:tmpl w:val="9B06B40C"/>
@@ -37193,7 +39433,7 @@
       </w:rPr>
     </w:lvl>
   </w:abstractNum>
-  <w:abstractNum w:abstractNumId="44" w15:restartNumberingAfterBreak="0">
+  <w:abstractNum w:abstractNumId="48" w15:restartNumberingAfterBreak="0">
     <w:nsid w:val="722557FC"/>
     <w:multiLevelType w:val="multilevel"/>
     <w:tmpl w:val="470048EE"/>
@@ -37342,7 +39582,7 @@
       </w:rPr>
     </w:lvl>
   </w:abstractNum>
-  <w:abstractNum w:abstractNumId="45" w15:restartNumberingAfterBreak="0">
+  <w:abstractNum w:abstractNumId="49" w15:restartNumberingAfterBreak="0">
     <w:nsid w:val="739C7931"/>
     <w:multiLevelType w:val="multilevel"/>
     <w:tmpl w:val="1FF2F8CC"/>
@@ -37491,7 +39731,7 @@
       </w:rPr>
     </w:lvl>
   </w:abstractNum>
-  <w:abstractNum w:abstractNumId="46" w15:restartNumberingAfterBreak="0">
+  <w:abstractNum w:abstractNumId="50" w15:restartNumberingAfterBreak="0">
     <w:nsid w:val="73EE302E"/>
     <w:multiLevelType w:val="multilevel"/>
     <w:tmpl w:val="41D018A8"/>
@@ -37604,7 +39844,7 @@
       </w:pPr>
     </w:lvl>
   </w:abstractNum>
-  <w:abstractNum w:abstractNumId="47" w15:restartNumberingAfterBreak="0">
+  <w:abstractNum w:abstractNumId="51" w15:restartNumberingAfterBreak="0">
     <w:nsid w:val="74943123"/>
     <w:multiLevelType w:val="multilevel"/>
     <w:tmpl w:val="9AB24578"/>
@@ -37749,7 +39989,7 @@
       </w:rPr>
     </w:lvl>
   </w:abstractNum>
-  <w:abstractNum w:abstractNumId="48" w15:restartNumberingAfterBreak="0">
+  <w:abstractNum w:abstractNumId="52" w15:restartNumberingAfterBreak="0">
     <w:nsid w:val="7B095A9C"/>
     <w:multiLevelType w:val="multilevel"/>
     <w:tmpl w:val="997E1214"/>
@@ -37898,71 +40138,184 @@
       </w:rPr>
     </w:lvl>
   </w:abstractNum>
+  <w:abstractNum w:abstractNumId="53" w15:restartNumberingAfterBreak="0">
+    <w:nsid w:val="7C977F83"/>
+    <w:multiLevelType w:val="multilevel"/>
+    <w:tmpl w:val="3D58BDC2"/>
+    <w:lvl w:ilvl="0">
+      <w:start w:val="1"/>
+      <w:numFmt w:val="decimal"/>
+      <w:lvlText w:val="%1."/>
+      <w:lvlJc w:val="left"/>
+      <w:pPr>
+        <w:tabs>
+          <w:tab w:val="num" w:pos="720"/>
+        </w:tabs>
+        <w:ind w:left="720" w:hanging="360"/>
+      </w:pPr>
+    </w:lvl>
+    <w:lvl w:ilvl="1" w:tentative="1">
+      <w:start w:val="1"/>
+      <w:numFmt w:val="decimal"/>
+      <w:lvlText w:val="%2."/>
+      <w:lvlJc w:val="left"/>
+      <w:pPr>
+        <w:tabs>
+          <w:tab w:val="num" w:pos="1440"/>
+        </w:tabs>
+        <w:ind w:left="1440" w:hanging="360"/>
+      </w:pPr>
+    </w:lvl>
+    <w:lvl w:ilvl="2" w:tentative="1">
+      <w:start w:val="1"/>
+      <w:numFmt w:val="decimal"/>
+      <w:lvlText w:val="%3."/>
+      <w:lvlJc w:val="left"/>
+      <w:pPr>
+        <w:tabs>
+          <w:tab w:val="num" w:pos="2160"/>
+        </w:tabs>
+        <w:ind w:left="2160" w:hanging="360"/>
+      </w:pPr>
+    </w:lvl>
+    <w:lvl w:ilvl="3" w:tentative="1">
+      <w:start w:val="1"/>
+      <w:numFmt w:val="decimal"/>
+      <w:lvlText w:val="%4."/>
+      <w:lvlJc w:val="left"/>
+      <w:pPr>
+        <w:tabs>
+          <w:tab w:val="num" w:pos="2880"/>
+        </w:tabs>
+        <w:ind w:left="2880" w:hanging="360"/>
+      </w:pPr>
+    </w:lvl>
+    <w:lvl w:ilvl="4" w:tentative="1">
+      <w:start w:val="1"/>
+      <w:numFmt w:val="decimal"/>
+      <w:lvlText w:val="%5."/>
+      <w:lvlJc w:val="left"/>
+      <w:pPr>
+        <w:tabs>
+          <w:tab w:val="num" w:pos="3600"/>
+        </w:tabs>
+        <w:ind w:left="3600" w:hanging="360"/>
+      </w:pPr>
+    </w:lvl>
+    <w:lvl w:ilvl="5" w:tentative="1">
+      <w:start w:val="1"/>
+      <w:numFmt w:val="decimal"/>
+      <w:lvlText w:val="%6."/>
+      <w:lvlJc w:val="left"/>
+      <w:pPr>
+        <w:tabs>
+          <w:tab w:val="num" w:pos="4320"/>
+        </w:tabs>
+        <w:ind w:left="4320" w:hanging="360"/>
+      </w:pPr>
+    </w:lvl>
+    <w:lvl w:ilvl="6" w:tentative="1">
+      <w:start w:val="1"/>
+      <w:numFmt w:val="decimal"/>
+      <w:lvlText w:val="%7."/>
+      <w:lvlJc w:val="left"/>
+      <w:pPr>
+        <w:tabs>
+          <w:tab w:val="num" w:pos="5040"/>
+        </w:tabs>
+        <w:ind w:left="5040" w:hanging="360"/>
+      </w:pPr>
+    </w:lvl>
+    <w:lvl w:ilvl="7" w:tentative="1">
+      <w:start w:val="1"/>
+      <w:numFmt w:val="decimal"/>
+      <w:lvlText w:val="%8."/>
+      <w:lvlJc w:val="left"/>
+      <w:pPr>
+        <w:tabs>
+          <w:tab w:val="num" w:pos="5760"/>
+        </w:tabs>
+        <w:ind w:left="5760" w:hanging="360"/>
+      </w:pPr>
+    </w:lvl>
+    <w:lvl w:ilvl="8" w:tentative="1">
+      <w:start w:val="1"/>
+      <w:numFmt w:val="decimal"/>
+      <w:lvlText w:val="%9."/>
+      <w:lvlJc w:val="left"/>
+      <w:pPr>
+        <w:tabs>
+          <w:tab w:val="num" w:pos="6480"/>
+        </w:tabs>
+        <w:ind w:left="6480" w:hanging="360"/>
+      </w:pPr>
+    </w:lvl>
+  </w:abstractNum>
   <w:num w:numId="1">
-    <w:abstractNumId w:val="41"/>
+    <w:abstractNumId w:val="45"/>
   </w:num>
   <w:num w:numId="2">
     <w:abstractNumId w:val="7"/>
   </w:num>
   <w:num w:numId="3">
-    <w:abstractNumId w:val="24"/>
+    <w:abstractNumId w:val="27"/>
   </w:num>
   <w:num w:numId="4">
-    <w:abstractNumId w:val="15"/>
+    <w:abstractNumId w:val="16"/>
   </w:num>
   <w:num w:numId="5">
-    <w:abstractNumId w:val="36"/>
+    <w:abstractNumId w:val="40"/>
   </w:num>
   <w:num w:numId="6">
     <w:abstractNumId w:val="14"/>
   </w:num>
   <w:num w:numId="7">
-    <w:abstractNumId w:val="23"/>
+    <w:abstractNumId w:val="25"/>
   </w:num>
   <w:num w:numId="8">
-    <w:abstractNumId w:val="29"/>
+    <w:abstractNumId w:val="32"/>
   </w:num>
   <w:num w:numId="9">
     <w:abstractNumId w:val="9"/>
   </w:num>
   <w:num w:numId="10">
-    <w:abstractNumId w:val="46"/>
+    <w:abstractNumId w:val="50"/>
   </w:num>
   <w:num w:numId="11">
     <w:abstractNumId w:val="13"/>
   </w:num>
   <w:num w:numId="12">
-    <w:abstractNumId w:val="30"/>
+    <w:abstractNumId w:val="33"/>
   </w:num>
   <w:num w:numId="13">
-    <w:abstractNumId w:val="22"/>
+    <w:abstractNumId w:val="24"/>
   </w:num>
   <w:num w:numId="14">
-    <w:abstractNumId w:val="33"/>
+    <w:abstractNumId w:val="37"/>
   </w:num>
   <w:num w:numId="15">
-    <w:abstractNumId w:val="18"/>
+    <w:abstractNumId w:val="20"/>
   </w:num>
   <w:num w:numId="16">
     <w:abstractNumId w:val="6"/>
   </w:num>
   <w:num w:numId="17">
+    <w:abstractNumId w:val="31"/>
+  </w:num>
+  <w:num w:numId="18">
+    <w:abstractNumId w:val="34"/>
+  </w:num>
+  <w:num w:numId="19">
     <w:abstractNumId w:val="28"/>
   </w:num>
-  <w:num w:numId="18">
-    <w:abstractNumId w:val="31"/>
-  </w:num>
-  <w:num w:numId="19">
-    <w:abstractNumId w:val="25"/>
-  </w:num>
   <w:num w:numId="20">
-    <w:abstractNumId w:val="32"/>
+    <w:abstractNumId w:val="35"/>
   </w:num>
   <w:num w:numId="21">
-    <w:abstractNumId w:val="34"/>
+    <w:abstractNumId w:val="38"/>
   </w:num>
   <w:num w:numId="22">
-    <w:abstractNumId w:val="20"/>
+    <w:abstractNumId w:val="22"/>
   </w:num>
   <w:num w:numId="23">
     <w:abstractNumId w:val="2"/>
@@ -37971,10 +40324,10 @@
     <w:abstractNumId w:val="3"/>
   </w:num>
   <w:num w:numId="25">
-    <w:abstractNumId w:val="17"/>
+    <w:abstractNumId w:val="19"/>
   </w:num>
   <w:num w:numId="26">
-    <w:abstractNumId w:val="21"/>
+    <w:abstractNumId w:val="23"/>
   </w:num>
   <w:num w:numId="27">
     <w:abstractNumId w:val="5"/>
@@ -37983,35 +40336,31 @@
     <w:abstractNumId w:val="4"/>
   </w:num>
   <w:num w:numId="29">
-    <w:abstractNumId w:val="16"/>
+    <w:abstractNumId w:val="18"/>
   </w:num>
   <w:num w:numId="30">
-    <w:abstractNumId w:val="16"/>
-    <w:lvlOverride w:ilvl="0"/>
+    <w:abstractNumId w:val="18"/>
   </w:num>
   <w:num w:numId="31">
-    <w:abstractNumId w:val="16"/>
-    <w:lvlOverride w:ilvl="0"/>
+    <w:abstractNumId w:val="18"/>
   </w:num>
   <w:num w:numId="32">
-    <w:abstractNumId w:val="16"/>
-    <w:lvlOverride w:ilvl="0"/>
+    <w:abstractNumId w:val="18"/>
   </w:num>
   <w:num w:numId="33">
-    <w:abstractNumId w:val="16"/>
-    <w:lvlOverride w:ilvl="0"/>
+    <w:abstractNumId w:val="18"/>
   </w:num>
   <w:num w:numId="34">
     <w:abstractNumId w:val="12"/>
   </w:num>
   <w:num w:numId="35">
-    <w:abstractNumId w:val="27"/>
+    <w:abstractNumId w:val="30"/>
   </w:num>
   <w:num w:numId="36">
-    <w:abstractNumId w:val="48"/>
+    <w:abstractNumId w:val="52"/>
   </w:num>
   <w:num w:numId="37">
-    <w:abstractNumId w:val="44"/>
+    <w:abstractNumId w:val="48"/>
   </w:num>
   <w:num w:numId="38">
     <w:abstractNumId w:val="0"/>
@@ -38020,82 +40369,85 @@
     <w:abstractNumId w:val="11"/>
   </w:num>
   <w:num w:numId="40">
-    <w:abstractNumId w:val="37"/>
+    <w:abstractNumId w:val="41"/>
   </w:num>
   <w:num w:numId="41">
+    <w:abstractNumId w:val="51"/>
+  </w:num>
+  <w:num w:numId="42">
+    <w:abstractNumId w:val="29"/>
+  </w:num>
+  <w:num w:numId="43">
+    <w:abstractNumId w:val="43"/>
+  </w:num>
+  <w:num w:numId="44">
     <w:abstractNumId w:val="47"/>
   </w:num>
-  <w:num w:numId="42">
-    <w:abstractNumId w:val="26"/>
-  </w:num>
-  <w:num w:numId="43">
-    <w:abstractNumId w:val="39"/>
-  </w:num>
-  <w:num w:numId="44">
-    <w:abstractNumId w:val="43"/>
-  </w:num>
   <w:num w:numId="45">
-    <w:abstractNumId w:val="38"/>
+    <w:abstractNumId w:val="42"/>
   </w:num>
   <w:num w:numId="46">
-    <w:abstractNumId w:val="19"/>
+    <w:abstractNumId w:val="21"/>
   </w:num>
   <w:num w:numId="47">
     <w:abstractNumId w:val="1"/>
   </w:num>
   <w:num w:numId="48">
-    <w:abstractNumId w:val="42"/>
+    <w:abstractNumId w:val="46"/>
   </w:num>
   <w:num w:numId="49">
     <w:abstractNumId w:val="10"/>
   </w:num>
   <w:num w:numId="50">
     <w:abstractNumId w:val="10"/>
-    <w:lvlOverride w:ilvl="1">
-      <w:startOverride w:val="2"/>
-    </w:lvlOverride>
+    <w:lvlOverride w:ilvl="0"/>
   </w:num>
   <w:num w:numId="51">
     <w:abstractNumId w:val="10"/>
-    <w:lvlOverride w:ilvl="1">
-      <w:startOverride w:val="3"/>
-    </w:lvlOverride>
+    <w:lvlOverride w:ilvl="0"/>
   </w:num>
   <w:num w:numId="52">
     <w:abstractNumId w:val="10"/>
-    <w:lvlOverride w:ilvl="1">
-      <w:startOverride w:val="4"/>
-    </w:lvlOverride>
+    <w:lvlOverride w:ilvl="0"/>
   </w:num>
   <w:num w:numId="53">
     <w:abstractNumId w:val="10"/>
-    <w:lvlOverride w:ilvl="1">
-      <w:startOverride w:val="5"/>
-    </w:lvlOverride>
+    <w:lvlOverride w:ilvl="0"/>
   </w:num>
   <w:num w:numId="54">
     <w:abstractNumId w:val="10"/>
-    <w:lvlOverride w:ilvl="1">
-      <w:startOverride w:val="6"/>
-    </w:lvlOverride>
+    <w:lvlOverride w:ilvl="0"/>
   </w:num>
   <w:num w:numId="55">
     <w:abstractNumId w:val="10"/>
-    <w:lvlOverride w:ilvl="1">
-      <w:startOverride w:val="7"/>
-    </w:lvlOverride>
+    <w:lvlOverride w:ilvl="0"/>
   </w:num>
   <w:num w:numId="56">
-    <w:abstractNumId w:val="45"/>
+    <w:abstractNumId w:val="49"/>
   </w:num>
   <w:num w:numId="57">
-    <w:abstractNumId w:val="35"/>
+    <w:abstractNumId w:val="39"/>
   </w:num>
   <w:num w:numId="58">
-    <w:abstractNumId w:val="40"/>
+    <w:abstractNumId w:val="44"/>
   </w:num>
   <w:num w:numId="59">
     <w:abstractNumId w:val="8"/>
+  </w:num>
+  <w:num w:numId="60">
+    <w:abstractNumId w:val="15"/>
+  </w:num>
+  <w:num w:numId="61">
+    <w:abstractNumId w:val="17"/>
+  </w:num>
+  <w:num w:numId="62">
+    <w:abstractNumId w:val="53"/>
+  </w:num>
+  <w:num w:numId="63">
+    <w:abstractNumId w:val="26"/>
+  </w:num>
+  <w:num w:numId="64">
+    <w:abstractNumId w:val="36"/>
   </w:num>
   <w:numIdMacAtCleanup w:val="59"/>
 </w:numbering>

</xml_diff>